<commit_message>
Correcion objetivos y metricas
</commit_message>
<xml_diff>
--- a/Lanzamiento del proyecto/ActaConstitucion.docx
+++ b/Lanzamiento del proyecto/ActaConstitucion.docx
@@ -32,7 +32,7 @@
     </w:p>
     <w:p>
       <w:pPr>
-        <w:pStyle w:val="TOC1"/>
+        <w:pStyle w:val="TDC1"/>
         <w:rPr>
           <w:rFonts w:asciiTheme="minorHAnsi" w:eastAsiaTheme="minorEastAsia" w:hAnsiTheme="minorHAnsi" w:cstheme="minorBidi"/>
           <w:noProof/>
@@ -53,7 +53,7 @@
       <w:hyperlink w:anchor="_Toc328401231" w:history="1">
         <w:r>
           <w:rPr>
-            <w:rStyle w:val="Hyperlink"/>
+            <w:rStyle w:val="Hipervnculo"/>
             <w:noProof/>
           </w:rPr>
           <w:t>1</w:t>
@@ -70,7 +70,7 @@
         </w:r>
         <w:r>
           <w:rPr>
-            <w:rStyle w:val="Hyperlink"/>
+            <w:rStyle w:val="Hipervnculo"/>
             <w:noProof/>
           </w:rPr>
           <w:t>Conformación del Equipo</w:t>
@@ -127,7 +127,7 @@
     </w:p>
     <w:p>
       <w:pPr>
-        <w:pStyle w:val="TOC2"/>
+        <w:pStyle w:val="TDC2"/>
         <w:tabs>
           <w:tab w:val="left" w:pos="880"/>
           <w:tab w:val="right" w:leader="dot" w:pos="8263"/>
@@ -143,7 +143,7 @@
       <w:hyperlink w:anchor="_Toc328401232" w:history="1">
         <w:r>
           <w:rPr>
-            <w:rStyle w:val="Hyperlink"/>
+            <w:rStyle w:val="Hipervnculo"/>
             <w:noProof/>
           </w:rPr>
           <w:t>1.1</w:t>
@@ -160,7 +160,7 @@
         </w:r>
         <w:r>
           <w:rPr>
-            <w:rStyle w:val="Hyperlink"/>
+            <w:rStyle w:val="Hipervnculo"/>
             <w:noProof/>
           </w:rPr>
           <w:t>Integrantes</w:t>
@@ -217,7 +217,7 @@
     </w:p>
     <w:p>
       <w:pPr>
-        <w:pStyle w:val="TOC2"/>
+        <w:pStyle w:val="TDC2"/>
         <w:tabs>
           <w:tab w:val="left" w:pos="880"/>
           <w:tab w:val="right" w:leader="dot" w:pos="8263"/>
@@ -233,7 +233,7 @@
       <w:hyperlink w:anchor="_Toc328401233" w:history="1">
         <w:r>
           <w:rPr>
-            <w:rStyle w:val="Hyperlink"/>
+            <w:rStyle w:val="Hipervnculo"/>
             <w:noProof/>
           </w:rPr>
           <w:t>1.2</w:t>
@@ -250,7 +250,7 @@
         </w:r>
         <w:r>
           <w:rPr>
-            <w:rStyle w:val="Hyperlink"/>
+            <w:rStyle w:val="Hipervnculo"/>
             <w:noProof/>
           </w:rPr>
           <w:t>Roles</w:t>
@@ -307,7 +307,7 @@
     </w:p>
     <w:p>
       <w:pPr>
-        <w:pStyle w:val="TOC2"/>
+        <w:pStyle w:val="TDC2"/>
         <w:tabs>
           <w:tab w:val="left" w:pos="880"/>
           <w:tab w:val="right" w:leader="dot" w:pos="8263"/>
@@ -323,7 +323,7 @@
       <w:hyperlink w:anchor="_Toc328401234" w:history="1">
         <w:r>
           <w:rPr>
-            <w:rStyle w:val="Hyperlink"/>
+            <w:rStyle w:val="Hipervnculo"/>
             <w:noProof/>
           </w:rPr>
           <w:t>1.3</w:t>
@@ -340,7 +340,7 @@
         </w:r>
         <w:r>
           <w:rPr>
-            <w:rStyle w:val="Hyperlink"/>
+            <w:rStyle w:val="Hipervnculo"/>
             <w:noProof/>
           </w:rPr>
           <w:t>Reglas de funcionamiento del equipo y compromisos globales</w:t>
@@ -397,7 +397,7 @@
     </w:p>
     <w:p>
       <w:pPr>
-        <w:pStyle w:val="TOC3"/>
+        <w:pStyle w:val="TDC3"/>
         <w:tabs>
           <w:tab w:val="left" w:pos="1100"/>
           <w:tab w:val="right" w:leader="dot" w:pos="8263"/>
@@ -413,7 +413,7 @@
       <w:hyperlink w:anchor="_Toc328401235" w:history="1">
         <w:r>
           <w:rPr>
-            <w:rStyle w:val="Hyperlink"/>
+            <w:rStyle w:val="Hipervnculo"/>
             <w:noProof/>
             <w:lang w:val="es-MX"/>
           </w:rPr>
@@ -431,7 +431,7 @@
         </w:r>
         <w:r>
           <w:rPr>
-            <w:rStyle w:val="Hyperlink"/>
+            <w:rStyle w:val="Hipervnculo"/>
             <w:noProof/>
             <w:lang w:val="es-MX"/>
           </w:rPr>
@@ -489,7 +489,7 @@
     </w:p>
     <w:p>
       <w:pPr>
-        <w:pStyle w:val="TOC3"/>
+        <w:pStyle w:val="TDC3"/>
         <w:tabs>
           <w:tab w:val="left" w:pos="1100"/>
           <w:tab w:val="right" w:leader="dot" w:pos="8263"/>
@@ -505,7 +505,7 @@
       <w:hyperlink w:anchor="_Toc328401236" w:history="1">
         <w:r>
           <w:rPr>
-            <w:rStyle w:val="Hyperlink"/>
+            <w:rStyle w:val="Hipervnculo"/>
             <w:noProof/>
             <w:lang w:val="es-MX"/>
           </w:rPr>
@@ -523,7 +523,7 @@
         </w:r>
         <w:r>
           <w:rPr>
-            <w:rStyle w:val="Hyperlink"/>
+            <w:rStyle w:val="Hipervnculo"/>
             <w:noProof/>
             <w:lang w:val="es-MX"/>
           </w:rPr>
@@ -581,7 +581,7 @@
     </w:p>
     <w:p>
       <w:pPr>
-        <w:pStyle w:val="TOC3"/>
+        <w:pStyle w:val="TDC3"/>
         <w:tabs>
           <w:tab w:val="left" w:pos="1100"/>
           <w:tab w:val="right" w:leader="dot" w:pos="8263"/>
@@ -597,7 +597,7 @@
       <w:hyperlink w:anchor="_Toc328401237" w:history="1">
         <w:r>
           <w:rPr>
-            <w:rStyle w:val="Hyperlink"/>
+            <w:rStyle w:val="Hipervnculo"/>
             <w:noProof/>
             <w:lang w:val="es-MX"/>
           </w:rPr>
@@ -615,7 +615,7 @@
         </w:r>
         <w:r>
           <w:rPr>
-            <w:rStyle w:val="Hyperlink"/>
+            <w:rStyle w:val="Hipervnculo"/>
             <w:noProof/>
             <w:lang w:val="es-MX"/>
           </w:rPr>
@@ -673,7 +673,7 @@
     </w:p>
     <w:p>
       <w:pPr>
-        <w:pStyle w:val="TOC3"/>
+        <w:pStyle w:val="TDC3"/>
         <w:tabs>
           <w:tab w:val="left" w:pos="1100"/>
           <w:tab w:val="right" w:leader="dot" w:pos="8263"/>
@@ -689,7 +689,7 @@
       <w:hyperlink w:anchor="_Toc328401238" w:history="1">
         <w:r>
           <w:rPr>
-            <w:rStyle w:val="Hyperlink"/>
+            <w:rStyle w:val="Hipervnculo"/>
             <w:noProof/>
             <w:lang w:val="es-MX"/>
           </w:rPr>
@@ -707,7 +707,7 @@
         </w:r>
         <w:r>
           <w:rPr>
-            <w:rStyle w:val="Hyperlink"/>
+            <w:rStyle w:val="Hipervnculo"/>
             <w:noProof/>
             <w:lang w:val="es-MX"/>
           </w:rPr>
@@ -765,7 +765,7 @@
     </w:p>
     <w:p>
       <w:pPr>
-        <w:pStyle w:val="TOC3"/>
+        <w:pStyle w:val="TDC3"/>
         <w:tabs>
           <w:tab w:val="left" w:pos="1100"/>
           <w:tab w:val="right" w:leader="dot" w:pos="8263"/>
@@ -781,7 +781,7 @@
       <w:hyperlink w:anchor="_Toc328401239" w:history="1">
         <w:r>
           <w:rPr>
-            <w:rStyle w:val="Hyperlink"/>
+            <w:rStyle w:val="Hipervnculo"/>
             <w:rFonts w:cs="Arial"/>
             <w:noProof/>
           </w:rPr>
@@ -799,7 +799,7 @@
         </w:r>
         <w:r>
           <w:rPr>
-            <w:rStyle w:val="Hyperlink"/>
+            <w:rStyle w:val="Hipervnculo"/>
             <w:noProof/>
             <w:lang w:val="es-MX"/>
           </w:rPr>
@@ -807,7 +807,7 @@
         </w:r>
         <w:r>
           <w:rPr>
-            <w:rStyle w:val="Hyperlink"/>
+            <w:rStyle w:val="Hipervnculo"/>
             <w:rFonts w:cs="Arial"/>
             <w:noProof/>
             <w:lang w:val="es-MX"/>
@@ -866,7 +866,7 @@
     </w:p>
     <w:p>
       <w:pPr>
-        <w:pStyle w:val="TOC3"/>
+        <w:pStyle w:val="TDC3"/>
         <w:tabs>
           <w:tab w:val="left" w:pos="1100"/>
           <w:tab w:val="right" w:leader="dot" w:pos="8263"/>
@@ -882,7 +882,7 @@
       <w:hyperlink w:anchor="_Toc328401240" w:history="1">
         <w:r>
           <w:rPr>
-            <w:rStyle w:val="Hyperlink"/>
+            <w:rStyle w:val="Hipervnculo"/>
             <w:rFonts w:cs="Arial"/>
             <w:noProof/>
             <w:lang w:val="es-MX"/>
@@ -901,7 +901,7 @@
         </w:r>
         <w:r>
           <w:rPr>
-            <w:rStyle w:val="Hyperlink"/>
+            <w:rStyle w:val="Hipervnculo"/>
             <w:rFonts w:cs="Arial"/>
             <w:noProof/>
             <w:lang w:val="es-MX"/>
@@ -960,7 +960,7 @@
     </w:p>
     <w:p>
       <w:pPr>
-        <w:pStyle w:val="TOC2"/>
+        <w:pStyle w:val="TDC2"/>
         <w:tabs>
           <w:tab w:val="left" w:pos="880"/>
           <w:tab w:val="right" w:leader="dot" w:pos="8263"/>
@@ -976,7 +976,7 @@
       <w:hyperlink w:anchor="_Toc328401241" w:history="1">
         <w:r>
           <w:rPr>
-            <w:rStyle w:val="Hyperlink"/>
+            <w:rStyle w:val="Hipervnculo"/>
             <w:noProof/>
           </w:rPr>
           <w:t>1.4</w:t>
@@ -993,7 +993,7 @@
         </w:r>
         <w:r>
           <w:rPr>
-            <w:rStyle w:val="Hyperlink"/>
+            <w:rStyle w:val="Hipervnculo"/>
             <w:noProof/>
           </w:rPr>
           <w:t>Disponibilidad de los participantes</w:t>
@@ -1050,7 +1050,7 @@
     </w:p>
     <w:p>
       <w:pPr>
-        <w:pStyle w:val="TOC1"/>
+        <w:pStyle w:val="TDC1"/>
         <w:rPr>
           <w:rFonts w:asciiTheme="minorHAnsi" w:eastAsiaTheme="minorEastAsia" w:hAnsiTheme="minorHAnsi" w:cstheme="minorBidi"/>
           <w:noProof/>
@@ -1062,7 +1062,7 @@
       <w:hyperlink w:anchor="_Toc328401242" w:history="1">
         <w:r>
           <w:rPr>
-            <w:rStyle w:val="Hyperlink"/>
+            <w:rStyle w:val="Hipervnculo"/>
             <w:noProof/>
           </w:rPr>
           <w:t>2</w:t>
@@ -1079,7 +1079,7 @@
         </w:r>
         <w:r>
           <w:rPr>
-            <w:rStyle w:val="Hyperlink"/>
+            <w:rStyle w:val="Hipervnculo"/>
             <w:noProof/>
           </w:rPr>
           <w:t>Objetivos</w:t>
@@ -1136,7 +1136,7 @@
     </w:p>
     <w:p>
       <w:pPr>
-        <w:pStyle w:val="TOC2"/>
+        <w:pStyle w:val="TDC2"/>
         <w:tabs>
           <w:tab w:val="left" w:pos="880"/>
           <w:tab w:val="right" w:leader="dot" w:pos="8263"/>
@@ -1152,7 +1152,7 @@
       <w:hyperlink w:anchor="_Toc328401243" w:history="1">
         <w:r>
           <w:rPr>
-            <w:rStyle w:val="Hyperlink"/>
+            <w:rStyle w:val="Hipervnculo"/>
             <w:noProof/>
           </w:rPr>
           <w:t>2.1</w:t>
@@ -1169,7 +1169,7 @@
         </w:r>
         <w:r>
           <w:rPr>
-            <w:rStyle w:val="Hyperlink"/>
+            <w:rStyle w:val="Hipervnculo"/>
             <w:noProof/>
           </w:rPr>
           <w:t>Objetivos del equipo</w:t>
@@ -1226,7 +1226,7 @@
     </w:p>
     <w:p>
       <w:pPr>
-        <w:pStyle w:val="TOC2"/>
+        <w:pStyle w:val="TDC2"/>
         <w:tabs>
           <w:tab w:val="left" w:pos="880"/>
           <w:tab w:val="right" w:leader="dot" w:pos="8263"/>
@@ -1242,7 +1242,7 @@
       <w:hyperlink w:anchor="_Toc328401244" w:history="1">
         <w:r>
           <w:rPr>
-            <w:rStyle w:val="Hyperlink"/>
+            <w:rStyle w:val="Hipervnculo"/>
             <w:noProof/>
           </w:rPr>
           <w:t>2.2</w:t>
@@ -1259,7 +1259,7 @@
         </w:r>
         <w:r>
           <w:rPr>
-            <w:rStyle w:val="Hyperlink"/>
+            <w:rStyle w:val="Hipervnculo"/>
             <w:noProof/>
           </w:rPr>
           <w:t>Objetivos de los miembros del equipo</w:t>
@@ -1316,7 +1316,7 @@
     </w:p>
     <w:p>
       <w:pPr>
-        <w:pStyle w:val="TOC2"/>
+        <w:pStyle w:val="TDC2"/>
         <w:tabs>
           <w:tab w:val="left" w:pos="880"/>
           <w:tab w:val="right" w:leader="dot" w:pos="8263"/>
@@ -1332,7 +1332,7 @@
       <w:hyperlink w:anchor="_Toc328401245" w:history="1">
         <w:r>
           <w:rPr>
-            <w:rStyle w:val="Hyperlink"/>
+            <w:rStyle w:val="Hipervnculo"/>
             <w:noProof/>
           </w:rPr>
           <w:t>2.3</w:t>
@@ -1349,7 +1349,7 @@
         </w:r>
         <w:r>
           <w:rPr>
-            <w:rStyle w:val="Hyperlink"/>
+            <w:rStyle w:val="Hipervnculo"/>
             <w:noProof/>
           </w:rPr>
           <w:t>Objetivos de los roles</w:t>
@@ -1406,7 +1406,7 @@
     </w:p>
     <w:p>
       <w:pPr>
-        <w:pStyle w:val="TOC3"/>
+        <w:pStyle w:val="TDC3"/>
         <w:tabs>
           <w:tab w:val="left" w:pos="1100"/>
           <w:tab w:val="right" w:leader="dot" w:pos="8263"/>
@@ -1422,7 +1422,7 @@
       <w:hyperlink w:anchor="_Toc328401246" w:history="1">
         <w:r>
           <w:rPr>
-            <w:rStyle w:val="Hyperlink"/>
+            <w:rStyle w:val="Hipervnculo"/>
             <w:noProof/>
           </w:rPr>
           <w:t>2.3.1</w:t>
@@ -1439,7 +1439,7 @@
         </w:r>
         <w:r>
           <w:rPr>
-            <w:rStyle w:val="Hyperlink"/>
+            <w:rStyle w:val="Hipervnculo"/>
             <w:noProof/>
           </w:rPr>
           <w:t>Líder</w:t>
@@ -1496,7 +1496,7 @@
     </w:p>
     <w:p>
       <w:pPr>
-        <w:pStyle w:val="TOC3"/>
+        <w:pStyle w:val="TDC3"/>
         <w:tabs>
           <w:tab w:val="left" w:pos="1100"/>
           <w:tab w:val="right" w:leader="dot" w:pos="8263"/>
@@ -1512,7 +1512,7 @@
       <w:hyperlink w:anchor="_Toc328401247" w:history="1">
         <w:r>
           <w:rPr>
-            <w:rStyle w:val="Hyperlink"/>
+            <w:rStyle w:val="Hipervnculo"/>
             <w:noProof/>
           </w:rPr>
           <w:t>2.3.2</w:t>
@@ -1529,7 +1529,7 @@
         </w:r>
         <w:r>
           <w:rPr>
-            <w:rStyle w:val="Hyperlink"/>
+            <w:rStyle w:val="Hipervnculo"/>
             <w:noProof/>
           </w:rPr>
           <w:t>Líder de planeación</w:t>
@@ -1586,7 +1586,7 @@
     </w:p>
     <w:p>
       <w:pPr>
-        <w:pStyle w:val="TOC3"/>
+        <w:pStyle w:val="TDC3"/>
         <w:tabs>
           <w:tab w:val="left" w:pos="1100"/>
           <w:tab w:val="right" w:leader="dot" w:pos="8263"/>
@@ -1602,7 +1602,7 @@
       <w:hyperlink w:anchor="_Toc328401248" w:history="1">
         <w:r>
           <w:rPr>
-            <w:rStyle w:val="Hyperlink"/>
+            <w:rStyle w:val="Hipervnculo"/>
             <w:noProof/>
           </w:rPr>
           <w:t>2.3.3</w:t>
@@ -1619,7 +1619,7 @@
         </w:r>
         <w:r>
           <w:rPr>
-            <w:rStyle w:val="Hyperlink"/>
+            <w:rStyle w:val="Hipervnculo"/>
             <w:noProof/>
           </w:rPr>
           <w:t>Líder de procesos/calidad</w:t>
@@ -1676,7 +1676,7 @@
     </w:p>
     <w:p>
       <w:pPr>
-        <w:pStyle w:val="TOC3"/>
+        <w:pStyle w:val="TDC3"/>
         <w:tabs>
           <w:tab w:val="left" w:pos="1100"/>
           <w:tab w:val="right" w:leader="dot" w:pos="8263"/>
@@ -1692,7 +1692,7 @@
       <w:hyperlink w:anchor="_Toc328401249" w:history="1">
         <w:r>
           <w:rPr>
-            <w:rStyle w:val="Hyperlink"/>
+            <w:rStyle w:val="Hipervnculo"/>
             <w:noProof/>
           </w:rPr>
           <w:t>2.3.4</w:t>
@@ -1709,7 +1709,7 @@
         </w:r>
         <w:r>
           <w:rPr>
-            <w:rStyle w:val="Hyperlink"/>
+            <w:rStyle w:val="Hipervnculo"/>
             <w:noProof/>
           </w:rPr>
           <w:t>Líder de desarrollo</w:t>
@@ -1766,7 +1766,7 @@
     </w:p>
     <w:p>
       <w:pPr>
-        <w:pStyle w:val="TOC3"/>
+        <w:pStyle w:val="TDC3"/>
         <w:tabs>
           <w:tab w:val="left" w:pos="1100"/>
           <w:tab w:val="right" w:leader="dot" w:pos="8263"/>
@@ -1782,7 +1782,7 @@
       <w:hyperlink w:anchor="_Toc328401250" w:history="1">
         <w:r>
           <w:rPr>
-            <w:rStyle w:val="Hyperlink"/>
+            <w:rStyle w:val="Hipervnculo"/>
             <w:noProof/>
           </w:rPr>
           <w:t>2.3.5</w:t>
@@ -1799,7 +1799,7 @@
         </w:r>
         <w:r>
           <w:rPr>
-            <w:rStyle w:val="Hyperlink"/>
+            <w:rStyle w:val="Hipervnculo"/>
             <w:noProof/>
           </w:rPr>
           <w:t>Líder de soporte</w:t>
@@ -1856,7 +1856,7 @@
     </w:p>
     <w:p>
       <w:pPr>
-        <w:pStyle w:val="TOC1"/>
+        <w:pStyle w:val="TDC1"/>
         <w:rPr>
           <w:rFonts w:asciiTheme="minorHAnsi" w:eastAsiaTheme="minorEastAsia" w:hAnsiTheme="minorHAnsi" w:cstheme="minorBidi"/>
           <w:noProof/>
@@ -1868,7 +1868,7 @@
       <w:hyperlink w:anchor="_Toc328401251" w:history="1">
         <w:r>
           <w:rPr>
-            <w:rStyle w:val="Hyperlink"/>
+            <w:rStyle w:val="Hipervnculo"/>
             <w:noProof/>
           </w:rPr>
           <w:t>3</w:t>
@@ -1885,7 +1885,7 @@
         </w:r>
         <w:r>
           <w:rPr>
-            <w:rStyle w:val="Hyperlink"/>
+            <w:rStyle w:val="Hipervnculo"/>
             <w:noProof/>
           </w:rPr>
           <w:t>Definición general del proyecto</w:t>
@@ -1942,7 +1942,7 @@
     </w:p>
     <w:p>
       <w:pPr>
-        <w:pStyle w:val="TOC2"/>
+        <w:pStyle w:val="TDC2"/>
         <w:tabs>
           <w:tab w:val="left" w:pos="880"/>
           <w:tab w:val="right" w:leader="dot" w:pos="8263"/>
@@ -1958,7 +1958,7 @@
       <w:hyperlink w:anchor="_Toc328401252" w:history="1">
         <w:r>
           <w:rPr>
-            <w:rStyle w:val="Hyperlink"/>
+            <w:rStyle w:val="Hipervnculo"/>
             <w:noProof/>
           </w:rPr>
           <w:t>3.1</w:t>
@@ -1975,7 +1975,7 @@
         </w:r>
         <w:r>
           <w:rPr>
-            <w:rStyle w:val="Hyperlink"/>
+            <w:rStyle w:val="Hipervnculo"/>
             <w:noProof/>
           </w:rPr>
           <w:t>Objetivos del Proyecto</w:t>
@@ -2032,7 +2032,7 @@
     </w:p>
     <w:p>
       <w:pPr>
-        <w:pStyle w:val="TOC2"/>
+        <w:pStyle w:val="TDC2"/>
         <w:tabs>
           <w:tab w:val="left" w:pos="880"/>
           <w:tab w:val="right" w:leader="dot" w:pos="8263"/>
@@ -2048,7 +2048,7 @@
       <w:hyperlink w:anchor="_Toc328401253" w:history="1">
         <w:r>
           <w:rPr>
-            <w:rStyle w:val="Hyperlink"/>
+            <w:rStyle w:val="Hipervnculo"/>
             <w:noProof/>
           </w:rPr>
           <w:t>3.2</w:t>
@@ -2065,7 +2065,7 @@
         </w:r>
         <w:r>
           <w:rPr>
-            <w:rStyle w:val="Hyperlink"/>
+            <w:rStyle w:val="Hipervnculo"/>
             <w:noProof/>
           </w:rPr>
           <w:t>Alcance del Proyecto</w:t>
@@ -2122,7 +2122,7 @@
     </w:p>
     <w:p>
       <w:pPr>
-        <w:pStyle w:val="TOC2"/>
+        <w:pStyle w:val="TDC2"/>
         <w:tabs>
           <w:tab w:val="left" w:pos="880"/>
           <w:tab w:val="right" w:leader="dot" w:pos="8263"/>
@@ -2138,7 +2138,7 @@
       <w:hyperlink w:anchor="_Toc328401254" w:history="1">
         <w:r>
           <w:rPr>
-            <w:rStyle w:val="Hyperlink"/>
+            <w:rStyle w:val="Hipervnculo"/>
             <w:noProof/>
           </w:rPr>
           <w:t>3.3</w:t>
@@ -2155,7 +2155,7 @@
         </w:r>
         <w:r>
           <w:rPr>
-            <w:rStyle w:val="Hyperlink"/>
+            <w:rStyle w:val="Hipervnculo"/>
             <w:noProof/>
           </w:rPr>
           <w:t>Metas del Proyecto</w:t>
@@ -2212,7 +2212,7 @@
     </w:p>
     <w:p>
       <w:pPr>
-        <w:pStyle w:val="TOC2"/>
+        <w:pStyle w:val="TDC2"/>
         <w:tabs>
           <w:tab w:val="left" w:pos="880"/>
           <w:tab w:val="right" w:leader="dot" w:pos="8263"/>
@@ -2228,7 +2228,7 @@
       <w:hyperlink w:anchor="_Toc328401255" w:history="1">
         <w:r>
           <w:rPr>
-            <w:rStyle w:val="Hyperlink"/>
+            <w:rStyle w:val="Hipervnculo"/>
             <w:noProof/>
           </w:rPr>
           <w:t>3.4</w:t>
@@ -2245,7 +2245,7 @@
         </w:r>
         <w:r>
           <w:rPr>
-            <w:rStyle w:val="Hyperlink"/>
+            <w:rStyle w:val="Hipervnculo"/>
             <w:noProof/>
           </w:rPr>
           <w:t>Restricciones y suposiciones</w:t>
@@ -2302,7 +2302,7 @@
     </w:p>
     <w:p>
       <w:pPr>
-        <w:pStyle w:val="TOC1"/>
+        <w:pStyle w:val="TDC1"/>
         <w:rPr>
           <w:rFonts w:asciiTheme="minorHAnsi" w:eastAsiaTheme="minorEastAsia" w:hAnsiTheme="minorHAnsi" w:cstheme="minorBidi"/>
           <w:noProof/>
@@ -2314,7 +2314,7 @@
       <w:hyperlink w:anchor="_Toc328401256" w:history="1">
         <w:r>
           <w:rPr>
-            <w:rStyle w:val="Hyperlink"/>
+            <w:rStyle w:val="Hipervnculo"/>
             <w:noProof/>
           </w:rPr>
           <w:t>4</w:t>
@@ -2331,7 +2331,7 @@
         </w:r>
         <w:r>
           <w:rPr>
-            <w:rStyle w:val="Hyperlink"/>
+            <w:rStyle w:val="Hipervnculo"/>
             <w:noProof/>
           </w:rPr>
           <w:t>Firma del acta</w:t>
@@ -2405,7 +2405,7 @@
     </w:p>
     <w:p>
       <w:pPr>
-        <w:pStyle w:val="Heading1"/>
+        <w:pStyle w:val="Ttulo1"/>
       </w:pPr>
       <w:bookmarkStart w:id="0" w:name="_Toc328401231"/>
       <w:r>
@@ -2418,7 +2418,7 @@
     </w:p>
     <w:p>
       <w:pPr>
-        <w:pStyle w:val="Heading2"/>
+        <w:pStyle w:val="Ttulo2"/>
       </w:pPr>
       <w:bookmarkStart w:id="1" w:name="_Toc328401232"/>
       <w:r>
@@ -2809,11 +2809,9 @@
             <w:pPr>
               <w:jc w:val="both"/>
             </w:pPr>
-            <w:proofErr w:type="spellStart"/>
             <w:r>
               <w:t>pabloposada</w:t>
             </w:r>
-            <w:proofErr w:type="spellEnd"/>
           </w:p>
         </w:tc>
         <w:tc>
@@ -2879,7 +2877,7 @@
             <w:hyperlink r:id="rId8" w:history="1">
               <w:r>
                 <w:rPr>
-                  <w:rStyle w:val="Hyperlink"/>
+                  <w:rStyle w:val="Hipervnculo"/>
                   <w:color w:val="auto"/>
                   <w:u w:val="none"/>
                 </w:rPr>
@@ -2974,14 +2972,12 @@
             <w:pPr>
               <w:jc w:val="both"/>
             </w:pPr>
-            <w:proofErr w:type="spellStart"/>
             <w:r>
               <w:t>F</w:t>
             </w:r>
             <w:r>
               <w:t>elipegamar</w:t>
             </w:r>
-            <w:proofErr w:type="spellEnd"/>
           </w:p>
         </w:tc>
         <w:tc>
@@ -3054,13 +3050,8 @@
             <w:pPr>
               <w:jc w:val="both"/>
             </w:pPr>
-            <w:proofErr w:type="gramStart"/>
-            <w:r>
-              <w:t>carlos.cruz</w:t>
-            </w:r>
-            <w:proofErr w:type="gramEnd"/>
-            <w:r>
-              <w:t>98</w:t>
+            <w:r>
+              <w:t>carlos.cruz98</w:t>
             </w:r>
           </w:p>
         </w:tc>
@@ -3087,7 +3078,7 @@
     </w:tbl>
     <w:p>
       <w:pPr>
-        <w:pStyle w:val="Heading2"/>
+        <w:pStyle w:val="Ttulo2"/>
       </w:pPr>
       <w:bookmarkStart w:id="2" w:name="_Toc328401233"/>
       <w:r>
@@ -3406,7 +3397,7 @@
     </w:tbl>
     <w:p>
       <w:pPr>
-        <w:pStyle w:val="Heading2"/>
+        <w:pStyle w:val="Ttulo2"/>
       </w:pPr>
       <w:bookmarkStart w:id="3" w:name="_Toc328401234"/>
       <w:bookmarkStart w:id="4" w:name="OLE_LINK1"/>
@@ -3441,7 +3432,7 @@
     </w:p>
     <w:p>
       <w:pPr>
-        <w:pStyle w:val="Heading3"/>
+        <w:pStyle w:val="Ttulo3"/>
         <w:rPr>
           <w:lang w:val="es-MX"/>
         </w:rPr>
@@ -4137,7 +4128,7 @@
     </w:p>
     <w:p>
       <w:pPr>
-        <w:pStyle w:val="Heading3"/>
+        <w:pStyle w:val="Ttulo3"/>
         <w:rPr>
           <w:lang w:val="es-MX"/>
         </w:rPr>
@@ -4147,6 +4138,7 @@
         <w:rPr>
           <w:lang w:val="es-MX"/>
         </w:rPr>
+        <w:lastRenderedPageBreak/>
         <w:t>M</w:t>
       </w:r>
       <w:r>
@@ -4198,7 +4190,7 @@
     </w:p>
     <w:p>
       <w:pPr>
-        <w:pStyle w:val="Heading3"/>
+        <w:pStyle w:val="Ttulo3"/>
         <w:rPr>
           <w:lang w:val="es-MX"/>
         </w:rPr>
@@ -4284,7 +4276,7 @@
     </w:p>
     <w:p>
       <w:pPr>
-        <w:pStyle w:val="Heading3"/>
+        <w:pStyle w:val="Ttulo3"/>
         <w:rPr>
           <w:lang w:val="es-MX"/>
         </w:rPr>
@@ -4341,7 +4333,7 @@
     </w:p>
     <w:p>
       <w:pPr>
-        <w:pStyle w:val="Heading3"/>
+        <w:pStyle w:val="Ttulo3"/>
         <w:rPr>
           <w:rFonts w:cs="Arial"/>
         </w:rPr>
@@ -4421,7 +4413,7 @@
     </w:p>
     <w:p>
       <w:pPr>
-        <w:pStyle w:val="Heading3"/>
+        <w:pStyle w:val="Ttulo3"/>
         <w:rPr>
           <w:rFonts w:cs="Arial"/>
           <w:lang w:val="es-MX"/>
@@ -4439,7 +4431,7 @@
     </w:p>
     <w:p>
       <w:pPr>
-        <w:pStyle w:val="Heading2"/>
+        <w:pStyle w:val="Ttulo2"/>
       </w:pPr>
       <w:bookmarkStart w:id="11" w:name="_Toc328401241"/>
       <w:r>
@@ -4685,7 +4677,6 @@
                 <w:lang w:val="en-US"/>
               </w:rPr>
             </w:pPr>
-            <w:proofErr w:type="spellStart"/>
             <w:r>
               <w:rPr>
                 <w:b/>
@@ -4693,7 +4684,6 @@
               </w:rPr>
               <w:t>Miércoles</w:t>
             </w:r>
-            <w:proofErr w:type="spellEnd"/>
             <w:r>
               <w:rPr>
                 <w:b/>
@@ -4874,21 +4864,12 @@
                 <w:lang w:val="en-US"/>
               </w:rPr>
             </w:pPr>
-            <w:proofErr w:type="spellStart"/>
             <w:r>
               <w:rPr>
                 <w:b/>
                 <w:lang w:val="en-US"/>
               </w:rPr>
-              <w:t>Martes</w:t>
-            </w:r>
-            <w:proofErr w:type="spellEnd"/>
-            <w:r>
-              <w:rPr>
-                <w:b/>
-                <w:lang w:val="en-US"/>
-              </w:rPr>
-              <w:t>:</w:t>
+              <w:t>Martes:</w:t>
             </w:r>
           </w:p>
           <w:p>
@@ -5216,6 +5197,7 @@
               <w:jc w:val="center"/>
             </w:pPr>
             <w:r>
+              <w:lastRenderedPageBreak/>
               <w:t>9 horas</w:t>
             </w:r>
           </w:p>
@@ -5310,35 +5292,34 @@
                 <w:lang w:val="en-US"/>
               </w:rPr>
             </w:pPr>
-            <w:proofErr w:type="spellStart"/>
             <w:r>
               <w:rPr>
                 <w:b/>
                 <w:lang w:val="en-US"/>
               </w:rPr>
-              <w:t>Martes</w:t>
-            </w:r>
-            <w:proofErr w:type="spellEnd"/>
-            <w:r>
+              <w:t>Martes:</w:t>
+            </w:r>
+          </w:p>
+          <w:p>
+            <w:pPr>
+              <w:rPr>
+                <w:lang w:val="en-US"/>
+              </w:rPr>
+            </w:pPr>
+            <w:r>
+              <w:rPr>
+                <w:lang w:val="en-US"/>
+              </w:rPr>
+              <w:t>12:00 pm - 2:00 pm</w:t>
+            </w:r>
+          </w:p>
+          <w:p>
+            <w:pPr>
               <w:rPr>
                 <w:b/>
                 <w:lang w:val="en-US"/>
               </w:rPr>
-              <w:t>:</w:t>
-            </w:r>
-          </w:p>
-          <w:p>
-            <w:pPr>
-              <w:rPr>
-                <w:lang w:val="en-US"/>
-              </w:rPr>
             </w:pPr>
-            <w:r>
-              <w:rPr>
-                <w:lang w:val="en-US"/>
-              </w:rPr>
-              <w:t>12:00 pm - 2:00 pm</w:t>
-            </w:r>
           </w:p>
           <w:p>
             <w:pPr>
@@ -5347,29 +5328,12 @@
                 <w:lang w:val="en-US"/>
               </w:rPr>
             </w:pPr>
-          </w:p>
-          <w:p>
-            <w:pPr>
+            <w:r>
               <w:rPr>
                 <w:b/>
                 <w:lang w:val="en-US"/>
               </w:rPr>
-            </w:pPr>
-            <w:proofErr w:type="spellStart"/>
-            <w:r>
-              <w:rPr>
-                <w:b/>
-                <w:lang w:val="en-US"/>
-              </w:rPr>
-              <w:t>Miércoles</w:t>
-            </w:r>
-            <w:proofErr w:type="spellEnd"/>
-            <w:r>
-              <w:rPr>
-                <w:b/>
-                <w:lang w:val="en-US"/>
-              </w:rPr>
-              <w:t>:</w:t>
+              <w:t>Miércoles:</w:t>
             </w:r>
           </w:p>
           <w:p>
@@ -5553,35 +5517,34 @@
                 <w:lang w:val="en-US"/>
               </w:rPr>
             </w:pPr>
-            <w:proofErr w:type="spellStart"/>
             <w:r>
               <w:rPr>
                 <w:b/>
                 <w:lang w:val="en-US"/>
               </w:rPr>
-              <w:t>Martes</w:t>
-            </w:r>
-            <w:proofErr w:type="spellEnd"/>
-            <w:r>
+              <w:t>Martes:</w:t>
+            </w:r>
+          </w:p>
+          <w:p>
+            <w:pPr>
+              <w:rPr>
+                <w:lang w:val="en-US"/>
+              </w:rPr>
+            </w:pPr>
+            <w:r>
+              <w:rPr>
+                <w:lang w:val="en-US"/>
+              </w:rPr>
+              <w:t>12:00 pm - 2:00 pm</w:t>
+            </w:r>
+          </w:p>
+          <w:p>
+            <w:pPr>
               <w:rPr>
                 <w:b/>
                 <w:lang w:val="en-US"/>
               </w:rPr>
-              <w:t>:</w:t>
-            </w:r>
-          </w:p>
-          <w:p>
-            <w:pPr>
-              <w:rPr>
-                <w:lang w:val="en-US"/>
-              </w:rPr>
             </w:pPr>
-            <w:r>
-              <w:rPr>
-                <w:lang w:val="en-US"/>
-              </w:rPr>
-              <w:t>12:00 pm - 2:00 pm</w:t>
-            </w:r>
           </w:p>
           <w:p>
             <w:pPr>
@@ -5590,29 +5553,12 @@
                 <w:lang w:val="en-US"/>
               </w:rPr>
             </w:pPr>
-          </w:p>
-          <w:p>
-            <w:pPr>
+            <w:r>
               <w:rPr>
                 <w:b/>
                 <w:lang w:val="en-US"/>
               </w:rPr>
-            </w:pPr>
-            <w:proofErr w:type="spellStart"/>
-            <w:r>
-              <w:rPr>
-                <w:b/>
-                <w:lang w:val="en-US"/>
-              </w:rPr>
-              <w:t>Miércoles</w:t>
-            </w:r>
-            <w:proofErr w:type="spellEnd"/>
-            <w:r>
-              <w:rPr>
-                <w:b/>
-                <w:lang w:val="en-US"/>
-              </w:rPr>
-              <w:t>:</w:t>
+              <w:t>Miércoles:</w:t>
             </w:r>
           </w:p>
           <w:p>
@@ -5786,23 +5732,13 @@
                 <w:lang w:val="en-US"/>
               </w:rPr>
             </w:pPr>
-            <w:proofErr w:type="spellStart"/>
             <w:r>
               <w:rPr>
                 <w:b/>
                 <w:i/>
                 <w:lang w:val="en-US"/>
               </w:rPr>
-              <w:t>Martes</w:t>
-            </w:r>
-            <w:proofErr w:type="spellEnd"/>
-            <w:r>
-              <w:rPr>
-                <w:b/>
-                <w:i/>
-                <w:lang w:val="en-US"/>
-              </w:rPr>
-              <w:t>:</w:t>
+              <w:t>Martes:</w:t>
             </w:r>
           </w:p>
           <w:p>
@@ -5882,7 +5818,7 @@
     <w:p/>
     <w:p>
       <w:pPr>
-        <w:pStyle w:val="Heading1"/>
+        <w:pStyle w:val="Ttulo1"/>
       </w:pPr>
       <w:bookmarkStart w:id="12" w:name="_Toc328401242"/>
       <w:r>
@@ -5892,7 +5828,7 @@
     </w:p>
     <w:p>
       <w:pPr>
-        <w:pStyle w:val="Heading2"/>
+        <w:pStyle w:val="Ttulo2"/>
       </w:pPr>
       <w:bookmarkStart w:id="13" w:name="_Toc328401243"/>
       <w:r>
@@ -6019,7 +5955,7 @@
     </w:p>
     <w:p>
       <w:pPr>
-        <w:pStyle w:val="ListParagraph"/>
+        <w:pStyle w:val="Prrafodelista"/>
         <w:numPr>
           <w:ilvl w:val="0"/>
           <w:numId w:val="15"/>
@@ -6053,7 +5989,7 @@
     </w:p>
     <w:p>
       <w:pPr>
-        <w:pStyle w:val="Heading2"/>
+        <w:pStyle w:val="Ttulo2"/>
       </w:pPr>
       <w:bookmarkStart w:id="14" w:name="_Toc328401244"/>
       <w:r>
@@ -6193,7 +6129,7 @@
     </w:p>
     <w:p>
       <w:pPr>
-        <w:pStyle w:val="Heading2"/>
+        <w:pStyle w:val="Ttulo2"/>
       </w:pPr>
       <w:bookmarkStart w:id="15" w:name="_Toc328401245"/>
       <w:r>
@@ -6209,7 +6145,7 @@
     </w:p>
     <w:p>
       <w:pPr>
-        <w:pStyle w:val="Heading3"/>
+        <w:pStyle w:val="Ttulo3"/>
         <w:jc w:val="both"/>
       </w:pPr>
       <w:bookmarkStart w:id="16" w:name="_Toc328401246"/>
@@ -6238,20 +6174,7 @@
     </w:p>
     <w:p>
       <w:pPr>
-        <w:jc w:val="both"/>
-      </w:pPr>
-    </w:p>
-    <w:p>
-      <w:pPr>
-        <w:jc w:val="both"/>
-      </w:pPr>
-      <w:r>
-        <w:t xml:space="preserve"> </w:t>
-      </w:r>
-    </w:p>
-    <w:p>
-      <w:pPr>
-        <w:pStyle w:val="ListParagraph"/>
+        <w:pStyle w:val="Prrafodelista"/>
         <w:numPr>
           <w:ilvl w:val="0"/>
           <w:numId w:val="5"/>
@@ -6284,7 +6207,7 @@
     </w:p>
     <w:p>
       <w:pPr>
-        <w:pStyle w:val="ListParagraph"/>
+        <w:pStyle w:val="Prrafodelista"/>
         <w:numPr>
           <w:ilvl w:val="0"/>
           <w:numId w:val="5"/>
@@ -6398,7 +6321,7 @@
     <w:p/>
     <w:p>
       <w:pPr>
-        <w:pStyle w:val="Heading3"/>
+        <w:pStyle w:val="Ttulo3"/>
         <w:jc w:val="both"/>
       </w:pPr>
       <w:bookmarkStart w:id="17" w:name="_Toc328401247"/>
@@ -6502,7 +6425,7 @@
     </w:p>
     <w:p>
       <w:pPr>
-        <w:pStyle w:val="ListParagraph"/>
+        <w:pStyle w:val="Prrafodelista"/>
       </w:pPr>
     </w:p>
     <w:p>
@@ -6623,7 +6546,7 @@
     <w:p/>
     <w:p>
       <w:pPr>
-        <w:pStyle w:val="Heading3"/>
+        <w:pStyle w:val="Ttulo3"/>
         <w:jc w:val="both"/>
       </w:pPr>
       <w:bookmarkStart w:id="18" w:name="_Toc328401248"/>
@@ -6678,50 +6601,50 @@
         <w:rPr>
           <w:rFonts w:cs="Arial"/>
         </w:rPr>
-        <w:t xml:space="preserve"> 1.1 Emplear los formatos compartidos por el docente y el libro de</w:t>
+        <w:t xml:space="preserve"> 1.1 </w:t>
+      </w:r>
+      <w:r>
+        <w:rPr>
+          <w:rFonts w:cs="Arial"/>
+        </w:rPr>
+        <w:t xml:space="preserve">Que exista un 100 porciento de disponibilidad </w:t>
+      </w:r>
+      <w:r>
+        <w:rPr>
+          <w:rFonts w:cs="Arial"/>
+        </w:rPr>
+        <w:t>con las plantillas a utilizar durante cada etapa.</w:t>
+      </w:r>
+    </w:p>
+    <w:p>
+      <w:pPr>
+        <w:jc w:val="both"/>
+      </w:pPr>
+    </w:p>
+    <w:p>
+      <w:pPr>
+        <w:jc w:val="both"/>
+      </w:pPr>
+      <w:r>
+        <w:t>Objetivo</w:t>
+      </w:r>
+      <w:r>
+        <w:t>:</w:t>
       </w:r>
       <w:r>
         <w:t xml:space="preserve"> </w:t>
       </w:r>
       <w:r>
-        <w:rPr>
-          <w:rFonts w:cs="Arial"/>
-        </w:rPr>
-        <w:t>Humphrey</w:t>
-      </w:r>
-      <w:r>
-        <w:rPr>
-          <w:rFonts w:cs="Arial"/>
-        </w:rPr>
-        <w:t>, como base para realizar la correcta creación y modificación de los formatos.</w:t>
-      </w:r>
-      <w:r>
-        <w:rPr>
-          <w:rFonts w:cs="Arial"/>
-        </w:rPr>
+        <w:t>Registro de los defectos que se presentan durante el desarrollo del proyecto</w:t>
+      </w:r>
+      <w:r>
+        <w:t xml:space="preserve"> y realizar su respectiva </w:t>
+      </w:r>
+      <w:r>
+        <w:t>corrección.</w:t>
+      </w:r>
+      <w:r>
         <w:t xml:space="preserve"> </w:t>
-      </w:r>
-    </w:p>
-    <w:p>
-      <w:pPr>
-        <w:jc w:val="both"/>
-      </w:pPr>
-    </w:p>
-    <w:p>
-      <w:pPr>
-        <w:jc w:val="both"/>
-      </w:pPr>
-      <w:r>
-        <w:t>Objetivo</w:t>
-      </w:r>
-      <w:r>
-        <w:t>:</w:t>
-      </w:r>
-      <w:r>
-        <w:t xml:space="preserve"> </w:t>
-      </w:r>
-      <w:r>
-        <w:t>Registro de los defectos que se presentan durante el desarrollo del proyecto.</w:t>
       </w:r>
     </w:p>
     <w:p>
@@ -6753,7 +6676,73 @@
         <w:rPr>
           <w:rFonts w:cs="Arial"/>
         </w:rPr>
-        <w:t>2.1 Realizar un control periódico del proyecto.</w:t>
+        <w:t xml:space="preserve">2.1 </w:t>
+      </w:r>
+      <w:r>
+        <w:rPr>
+          <w:rFonts w:cs="Arial"/>
+        </w:rPr>
+        <w:t xml:space="preserve">Haber revisado el 100 porciento </w:t>
+      </w:r>
+      <w:r>
+        <w:rPr>
+          <w:rFonts w:cs="Arial"/>
+        </w:rPr>
+        <w:t>de los documentos del proyecto.</w:t>
+      </w:r>
+    </w:p>
+    <w:p>
+      <w:pPr>
+        <w:ind w:left="360"/>
+        <w:jc w:val="both"/>
+      </w:pPr>
+    </w:p>
+    <w:p>
+      <w:pPr>
+        <w:ind w:left="360"/>
+        <w:jc w:val="both"/>
+      </w:pPr>
+    </w:p>
+    <w:p>
+      <w:pPr>
+        <w:pStyle w:val="Ttulo3"/>
+      </w:pPr>
+      <w:bookmarkStart w:id="19" w:name="_Toc328401249"/>
+      <w:r>
+        <w:t>Líder de desarrollo</w:t>
+      </w:r>
+      <w:bookmarkEnd w:id="19"/>
+    </w:p>
+    <w:p>
+      <w:pPr>
+        <w:jc w:val="both"/>
+        <w:rPr>
+          <w:u w:val="single"/>
+        </w:rPr>
+      </w:pPr>
+      <w:r>
+        <w:t>Objetivo</w:t>
+      </w:r>
+      <w:r>
+        <w:t xml:space="preserve"> 1</w:t>
+      </w:r>
+      <w:r>
+        <w:t>:</w:t>
+      </w:r>
+      <w:r>
+        <w:t xml:space="preserve"> E</w:t>
+      </w:r>
+      <w:r>
+        <w:t>vitar a gran media errores en el código de la aplicación.</w:t>
+      </w:r>
+    </w:p>
+    <w:p>
+      <w:pPr>
+        <w:jc w:val="both"/>
+      </w:pPr>
+      <w:r>
+        <w:lastRenderedPageBreak/>
+        <w:t xml:space="preserve"> </w:t>
       </w:r>
     </w:p>
     <w:p>
@@ -6768,46 +6757,84 @@
         <w:rPr>
           <w:rFonts w:cs="Arial"/>
         </w:rPr>
-        <w:t>Métrica 2.2 Exigir a los integrantes del grupo el correcto diligenciamiento del formato respectivo.</w:t>
-      </w:r>
-    </w:p>
-    <w:p>
-      <w:pPr>
-        <w:ind w:left="360"/>
+        <w:t>Métrica</w:t>
+      </w:r>
+      <w:r>
+        <w:rPr>
+          <w:rFonts w:cs="Arial"/>
+        </w:rPr>
+        <w:t xml:space="preserve"> 1.1 </w:t>
+      </w:r>
+      <w:r>
+        <w:rPr>
+          <w:rFonts w:cs="Arial"/>
+        </w:rPr>
+        <w:t xml:space="preserve">Menos de 10 errores por cada mil </w:t>
+      </w:r>
+      <w:r>
+        <w:rPr>
+          <w:rFonts w:cs="Arial"/>
+        </w:rPr>
+        <w:t xml:space="preserve">líneas de </w:t>
+      </w:r>
+      <w:r>
+        <w:rPr>
+          <w:rFonts w:cs="Arial"/>
+        </w:rPr>
+        <w:t>c</w:t>
+      </w:r>
+      <w:r>
+        <w:rPr>
+          <w:rFonts w:cs="Arial"/>
+        </w:rPr>
+        <w:t>ó</w:t>
+      </w:r>
+      <w:r>
+        <w:rPr>
+          <w:rFonts w:cs="Arial"/>
+        </w:rPr>
+        <w:t>digo</w:t>
+      </w:r>
+      <w:r>
+        <w:rPr>
+          <w:rFonts w:cs="Arial"/>
+        </w:rPr>
+        <w:t>.</w:t>
+      </w:r>
+      <w:r>
+        <w:rPr>
+          <w:rFonts w:cs="Arial"/>
+        </w:rPr>
+        <w:t xml:space="preserve"> </w:t>
+      </w:r>
+      <w:r>
+        <w:rPr>
+          <w:rFonts w:cs="Arial"/>
+        </w:rPr>
+        <w:t xml:space="preserve"> </w:t>
+      </w:r>
+    </w:p>
+    <w:p>
+      <w:pPr>
         <w:jc w:val="both"/>
       </w:pPr>
     </w:p>
     <w:p>
       <w:pPr>
-        <w:pStyle w:val="Heading3"/>
-      </w:pPr>
-      <w:bookmarkStart w:id="19" w:name="_Toc328401249"/>
-      <w:r>
-        <w:t>Líder de desarrollo</w:t>
-      </w:r>
-      <w:bookmarkEnd w:id="19"/>
-    </w:p>
-    <w:p>
-      <w:pPr>
         <w:jc w:val="both"/>
       </w:pPr>
       <w:r>
         <w:t>Objetivo</w:t>
       </w:r>
       <w:r>
-        <w:t xml:space="preserve"> 1</w:t>
+        <w:t xml:space="preserve"> 2</w:t>
       </w:r>
       <w:r>
         <w:t>:</w:t>
       </w:r>
       <w:r>
-        <w:t xml:space="preserve"> Emplear estándares de calidad y diseño para el desarrollo del producto.</w:t>
-      </w:r>
-    </w:p>
-    <w:p>
-      <w:pPr>
-        <w:jc w:val="both"/>
-      </w:pPr>
+        <w:t xml:space="preserve"> Asignar tareas de codificación a todos los integrantes del equipo.</w:t>
+      </w:r>
       <w:r>
         <w:t xml:space="preserve"> </w:t>
       </w:r>
@@ -6830,52 +6857,13 @@
         <w:rPr>
           <w:rFonts w:cs="Arial"/>
         </w:rPr>
-        <w:t xml:space="preserve"> 1.1 Emplear una documentación detallada en cada módulo del producto.</w:t>
-      </w:r>
-      <w:r>
-        <w:rPr>
-          <w:rFonts w:cs="Arial"/>
-        </w:rPr>
-        <w:t xml:space="preserve"> </w:t>
-      </w:r>
-      <w:r>
-        <w:rPr>
-          <w:rFonts w:cs="Arial"/>
-        </w:rPr>
-        <w:t xml:space="preserve"> </w:t>
-      </w:r>
-    </w:p>
-    <w:p>
-      <w:pPr>
-        <w:jc w:val="both"/>
-      </w:pPr>
-    </w:p>
-    <w:p>
-      <w:pPr>
-        <w:jc w:val="both"/>
-      </w:pPr>
-      <w:r>
-        <w:t>Objetivo</w:t>
-      </w:r>
-      <w:r>
-        <w:t xml:space="preserve"> 2</w:t>
-      </w:r>
-      <w:r>
-        <w:t>:</w:t>
-      </w:r>
-      <w:r>
-        <w:t xml:space="preserve"> </w:t>
-      </w:r>
-      <w:r>
-        <w:t>Complementar trabajo con el líder de arquitectura para la eficiente elaboración del proyecto e implementación de herramientas adecuadas que satisfagan los requerimientos del proyecto.</w:t>
-      </w:r>
-    </w:p>
-    <w:p>
-      <w:pPr>
-        <w:jc w:val="both"/>
-      </w:pPr>
-      <w:r>
-        <w:t xml:space="preserve"> </w:t>
+        <w:t xml:space="preserve"> 2.1 </w:t>
+      </w:r>
+      <w:r>
+        <w:rPr>
+          <w:rFonts w:cs="Arial"/>
+        </w:rPr>
+        <w:t>Asignar máximo 2 tareas por integrante.</w:t>
       </w:r>
     </w:p>
     <w:p>
@@ -6887,17 +6875,10 @@
         <w:jc w:val="both"/>
       </w:pPr>
       <w:r>
-        <w:rPr>
-          <w:rFonts w:cs="Arial"/>
-        </w:rPr>
-        <w:t>Métrica</w:t>
-      </w:r>
-      <w:r>
-        <w:rPr>
-          <w:rFonts w:cs="Arial"/>
-        </w:rPr>
-        <w:t xml:space="preserve"> 2.1 Realizar reuniones presenciales semanalmente con el líder de arquitectura.</w:t>
-      </w:r>
+        <w:t>Métrica 2.1 Cada tarea debe contar con máximo mil líneas de código.</w:t>
+      </w:r>
+      <w:bookmarkStart w:id="20" w:name="_GoBack"/>
+      <w:bookmarkEnd w:id="20"/>
     </w:p>
     <w:p>
       <w:pPr>
@@ -6913,13 +6894,13 @@
     </w:p>
     <w:p>
       <w:pPr>
-        <w:pStyle w:val="Heading3"/>
-      </w:pPr>
-      <w:bookmarkStart w:id="20" w:name="_Toc328401250"/>
+        <w:pStyle w:val="Ttulo3"/>
+      </w:pPr>
+      <w:bookmarkStart w:id="21" w:name="_Toc328401250"/>
       <w:r>
         <w:t>Líder de soporte</w:t>
       </w:r>
-      <w:bookmarkEnd w:id="20"/>
+      <w:bookmarkEnd w:id="21"/>
     </w:p>
     <w:p/>
     <w:p>
@@ -6968,12 +6949,44 @@
         <w:rPr>
           <w:rFonts w:cs="Arial"/>
         </w:rPr>
-        <w:t xml:space="preserve"> 1.1 Comprobar que, al inicio de cada ciclo, cada integrante del grupo este provisto de las herramientas requeridas.</w:t>
-      </w:r>
-    </w:p>
-    <w:p>
-      <w:pPr>
-        <w:ind w:left="360"/>
+        <w:t xml:space="preserve"> 1.1</w:t>
+      </w:r>
+      <w:r>
+        <w:rPr>
+          <w:rFonts w:cs="Arial"/>
+        </w:rPr>
+        <w:t xml:space="preserve"> Proveer estas herramientas a los integrantes del grupo 5 días antes de la entrega semanal. </w:t>
+      </w:r>
+    </w:p>
+    <w:p>
+      <w:pPr>
+        <w:jc w:val="both"/>
+      </w:pPr>
+    </w:p>
+    <w:p>
+      <w:pPr>
+        <w:jc w:val="both"/>
+      </w:pPr>
+    </w:p>
+    <w:p>
+      <w:pPr>
+        <w:jc w:val="both"/>
+      </w:pPr>
+      <w:r>
+        <w:t>Objetivo</w:t>
+      </w:r>
+      <w:r>
+        <w:t xml:space="preserve"> 2</w:t>
+      </w:r>
+      <w:r>
+        <w:t>:</w:t>
+      </w:r>
+      <w:r>
+        <w:t xml:space="preserve"> Verificar la oportuna y correcta finalización del producto en cada ciclo.</w:t>
+      </w:r>
+    </w:p>
+    <w:p>
+      <w:pPr>
         <w:jc w:val="both"/>
       </w:pPr>
     </w:p>
@@ -6986,44 +6999,88 @@
         <w:jc w:val="both"/>
       </w:pPr>
       <w:r>
-        <w:t xml:space="preserve">Métrica 1.2 </w:t>
-      </w:r>
-      <w:r>
-        <w:rPr>
-          <w:rFonts w:cs="Arial"/>
-        </w:rPr>
-        <w:t>Verificar que el versionado de software, se ha el mismo para evitar incompatibilidades.</w:t>
-      </w:r>
-    </w:p>
-    <w:p>
-      <w:pPr>
+        <w:rPr>
+          <w:rFonts w:cs="Arial"/>
+        </w:rPr>
+        <w:t>Métrica</w:t>
+      </w:r>
+      <w:r>
+        <w:rPr>
+          <w:rFonts w:cs="Arial"/>
+        </w:rPr>
+        <w:t xml:space="preserve"> 2.1</w:t>
+      </w:r>
+      <w:r>
+        <w:rPr>
+          <w:rFonts w:cs="Arial"/>
+        </w:rPr>
+        <w:t xml:space="preserve"> Agregar productos semanales al repositorio a más tardar 12 horas antes de la sustentación semanal. </w:t>
+      </w:r>
+    </w:p>
+    <w:p>
+      <w:pPr>
+        <w:ind w:left="360"/>
         <w:jc w:val="both"/>
       </w:pPr>
+      <w:r>
+        <w:rPr>
+          <w:rFonts w:cs="Arial"/>
+        </w:rPr>
+        <w:t xml:space="preserve"> </w:t>
+      </w:r>
     </w:p>
     <w:p>
       <w:pPr>
         <w:jc w:val="both"/>
       </w:pPr>
-      <w:r>
-        <w:t>Objetivo</w:t>
-      </w:r>
-      <w:r>
-        <w:t xml:space="preserve"> 2</w:t>
-      </w:r>
-      <w:r>
-        <w:t>:</w:t>
-      </w:r>
-      <w:r>
-        <w:t xml:space="preserve"> Verificar la oportuna y correcta finalización del producto en cada ciclo.</w:t>
+    </w:p>
+    <w:p>
+      <w:pPr>
+        <w:pStyle w:val="Ttulo3"/>
+      </w:pPr>
+      <w:r>
+        <w:t xml:space="preserve">Líder de Arquitectura </w:t>
       </w:r>
     </w:p>
     <w:p>
       <w:pPr>
         <w:jc w:val="both"/>
       </w:pPr>
-    </w:p>
-    <w:p>
-      <w:pPr>
+      <w:r>
+        <w:t xml:space="preserve">Objetivo 1: </w:t>
+      </w:r>
+      <w:r>
+        <w:t>Desarrollar</w:t>
+      </w:r>
+      <w:r>
+        <w:t xml:space="preserve"> e </w:t>
+      </w:r>
+      <w:r>
+        <w:t>inspeccionar</w:t>
+      </w:r>
+      <w:r>
+        <w:t xml:space="preserve"> el proceso de codificación del proyecto, con el fin de que este </w:t>
+      </w:r>
+      <w:r>
+        <w:t xml:space="preserve">cuente con </w:t>
+      </w:r>
+      <w:r>
+        <w:t>altos índices de calidad.</w:t>
+      </w:r>
+    </w:p>
+    <w:p>
+      <w:pPr>
+        <w:jc w:val="both"/>
+      </w:pPr>
+    </w:p>
+    <w:p>
+      <w:pPr>
+        <w:jc w:val="both"/>
+      </w:pPr>
+    </w:p>
+    <w:p>
+      <w:pPr>
+        <w:pStyle w:val="Prrafodelista"/>
         <w:numPr>
           <w:ilvl w:val="0"/>
           <w:numId w:val="5"/>
@@ -7031,73 +7088,90 @@
         <w:jc w:val="both"/>
       </w:pPr>
       <w:r>
-        <w:rPr>
-          <w:rFonts w:cs="Arial"/>
-        </w:rPr>
-        <w:t>Métrica</w:t>
-      </w:r>
-      <w:r>
-        <w:rPr>
-          <w:rFonts w:cs="Arial"/>
-        </w:rPr>
-        <w:t xml:space="preserve"> 2.1 Verificar mediante el control de versiones, de la herramienta GitHub el estado actual del proyecto.</w:t>
-      </w:r>
-    </w:p>
-    <w:p>
-      <w:pPr>
-        <w:ind w:left="360"/>
-        <w:jc w:val="both"/>
-      </w:pPr>
-      <w:r>
-        <w:rPr>
-          <w:rFonts w:cs="Arial"/>
-        </w:rPr>
-        <w:t xml:space="preserve"> </w:t>
-      </w:r>
-    </w:p>
-    <w:p>
-      <w:pPr>
-        <w:jc w:val="both"/>
-      </w:pPr>
-    </w:p>
-    <w:p>
-      <w:pPr>
-        <w:pStyle w:val="Heading3"/>
-      </w:pPr>
-      <w:r>
-        <w:t xml:space="preserve">Líder de Arquitectura </w:t>
-      </w:r>
-    </w:p>
-    <w:p>
-      <w:pPr>
-        <w:jc w:val="both"/>
-      </w:pPr>
-      <w:r>
-        <w:t xml:space="preserve">Objetivo 1: </w:t>
-      </w:r>
-      <w:r>
-        <w:t xml:space="preserve">Desarrollar, supervisar e inspeccionar los resultados del trabajo de codificación, junto con el líder de desarrollo con el fin de verificar que las tareas realizadas y el desarrollo del proyecto sea de la mejor forma posible en cuanto a </w:t>
-      </w:r>
-      <w:r>
-        <w:t>las tecnologías</w:t>
-      </w:r>
-      <w:r>
-        <w:t xml:space="preserve"> y herramientas que se utilizan.</w:t>
-      </w:r>
-    </w:p>
-    <w:p>
-      <w:pPr>
-        <w:jc w:val="both"/>
-      </w:pPr>
-    </w:p>
-    <w:p>
-      <w:pPr>
-        <w:jc w:val="both"/>
-      </w:pPr>
-    </w:p>
-    <w:p>
-      <w:pPr>
-        <w:pStyle w:val="ListParagraph"/>
+        <w:t xml:space="preserve">Métrica 1.1 </w:t>
+      </w:r>
+      <w:r>
+        <w:t>Verificar que</w:t>
+      </w:r>
+      <w:r>
+        <w:t xml:space="preserve"> se tenga un cumplimiento del 90 porciento </w:t>
+      </w:r>
+      <w:r>
+        <w:t xml:space="preserve">de los estándares de desarrollo </w:t>
+      </w:r>
+      <w:r>
+        <w:t xml:space="preserve">Y diseño </w:t>
+      </w:r>
+      <w:r>
+        <w:t>de software.</w:t>
+      </w:r>
+    </w:p>
+    <w:p/>
+    <w:p/>
+    <w:p/>
+    <w:p>
+      <w:pPr>
+        <w:pStyle w:val="Ttulo1"/>
+      </w:pPr>
+      <w:bookmarkStart w:id="22" w:name="_Toc328401251"/>
+      <w:r>
+        <w:t>Definición general del proyecto</w:t>
+      </w:r>
+      <w:bookmarkEnd w:id="22"/>
+    </w:p>
+    <w:p>
+      <w:pPr>
+        <w:pStyle w:val="Ttulo2"/>
+      </w:pPr>
+      <w:bookmarkStart w:id="23" w:name="_Toc328401252"/>
+      <w:r>
+        <w:t>Objetivo</w:t>
+      </w:r>
+      <w:r>
+        <w:t>s del Proyect</w:t>
+      </w:r>
+      <w:bookmarkEnd w:id="23"/>
+      <w:r>
+        <w:t>o</w:t>
+      </w:r>
+    </w:p>
+    <w:p/>
+    <w:p>
+      <w:pPr>
+        <w:pStyle w:val="Prrafodelista"/>
+        <w:numPr>
+          <w:ilvl w:val="0"/>
+          <w:numId w:val="5"/>
+        </w:numPr>
+      </w:pPr>
+      <w:r>
+        <w:t>Analizar, diseñar e implementar el producto que requiere el problema de Rapicoop</w:t>
+      </w:r>
+      <w:r>
+        <w:t xml:space="preserve">, cumpliendo con todas las necesidades </w:t>
+      </w:r>
+      <w:r>
+        <w:t>expuestas por el cliente.</w:t>
+      </w:r>
+    </w:p>
+    <w:p>
+      <w:pPr>
+        <w:pStyle w:val="Prrafodelista"/>
+        <w:numPr>
+          <w:ilvl w:val="0"/>
+          <w:numId w:val="5"/>
+        </w:numPr>
+      </w:pPr>
+      <w:r>
+        <w:t>Construir código bajo</w:t>
+      </w:r>
+      <w:r>
+        <w:t xml:space="preserve"> estándares de alta calidad.</w:t>
+      </w:r>
+    </w:p>
+    <w:p>
+      <w:pPr>
+        <w:pStyle w:val="Prrafodelista"/>
         <w:numPr>
           <w:ilvl w:val="0"/>
           <w:numId w:val="5"/>
@@ -7105,86 +7179,15 @@
         <w:jc w:val="both"/>
       </w:pPr>
       <w:r>
-        <w:t>Métrica 1.1 V</w:t>
-      </w:r>
-      <w:r>
-        <w:t>erificar durante el desarrollo del proyecto, que este posee características como lo son escalabilidad y un tiempo de respuesta eficiente.</w:t>
-      </w:r>
-    </w:p>
-    <w:p>
-      <w:r>
-        <w:br w:type="page"/>
-      </w:r>
-    </w:p>
-    <w:p>
-      <w:pPr>
-        <w:ind w:left="360"/>
-        <w:jc w:val="both"/>
-      </w:pPr>
-    </w:p>
-    <w:p/>
-    <w:p>
-      <w:pPr>
-        <w:pStyle w:val="Heading1"/>
-      </w:pPr>
-      <w:bookmarkStart w:id="21" w:name="_Toc328401251"/>
-      <w:r>
-        <w:t>Definición general del proyecto</w:t>
-      </w:r>
-      <w:bookmarkEnd w:id="21"/>
-    </w:p>
-    <w:p>
-      <w:pPr>
-        <w:pStyle w:val="Heading2"/>
-      </w:pPr>
-      <w:bookmarkStart w:id="22" w:name="_Toc328401252"/>
-      <w:r>
-        <w:t>Objetivo</w:t>
-      </w:r>
-      <w:r>
-        <w:t>s del Proyect</w:t>
-      </w:r>
-      <w:bookmarkEnd w:id="22"/>
-      <w:r>
-        <w:t>o</w:t>
-      </w:r>
-    </w:p>
-    <w:p/>
-    <w:p>
-      <w:pPr>
-        <w:pStyle w:val="ListParagraph"/>
-        <w:numPr>
-          <w:ilvl w:val="0"/>
-          <w:numId w:val="5"/>
-        </w:numPr>
-      </w:pPr>
-      <w:r>
-        <w:t xml:space="preserve">Analizar, diseñar e implementar el producto que requiere el problema de </w:t>
-      </w:r>
-      <w:proofErr w:type="spellStart"/>
-      <w:r>
-        <w:t>Rapicoop</w:t>
-      </w:r>
-      <w:proofErr w:type="spellEnd"/>
-      <w:r>
-        <w:t xml:space="preserve">.  </w:t>
-      </w:r>
-    </w:p>
-    <w:p>
-      <w:pPr>
-        <w:pStyle w:val="ListParagraph"/>
-        <w:numPr>
-          <w:ilvl w:val="0"/>
-          <w:numId w:val="5"/>
-        </w:numPr>
-      </w:pPr>
-      <w:r>
-        <w:t>Construir código mantenible, escalable bajo estándares de alta calidad.</w:t>
-      </w:r>
-    </w:p>
-    <w:p>
-      <w:pPr>
-        <w:pStyle w:val="ListParagraph"/>
+        <w:t>Realizar la respectiva gestión y formulación del proyecto, apoyándose en los temas vistos durante el semestre</w:t>
+      </w:r>
+      <w:r>
+        <w:t>.</w:t>
+      </w:r>
+    </w:p>
+    <w:p>
+      <w:pPr>
+        <w:pStyle w:val="Prrafodelista"/>
         <w:numPr>
           <w:ilvl w:val="0"/>
           <w:numId w:val="5"/>
@@ -7192,12 +7195,29 @@
         <w:jc w:val="both"/>
       </w:pPr>
       <w:r>
-        <w:t>Realizar la respectiva gestión y formulación del proyecto, apoyándose en los temas vistos durante el semestre</w:t>
-      </w:r>
-    </w:p>
-    <w:p>
-      <w:pPr>
-        <w:pStyle w:val="ListParagraph"/>
+        <w:lastRenderedPageBreak/>
+        <w:t xml:space="preserve">Especificar casos de uso no redundantes, no ambiguos, correctos, consistentes y que representen todos los escenarios en los que un actor </w:t>
+      </w:r>
+      <w:r>
+        <w:rPr>
+          <w:u w:val="single"/>
+        </w:rPr>
+        <w:t>interactúa</w:t>
+      </w:r>
+      <w:r>
+        <w:t xml:space="preserve"> con el sistema.</w:t>
+      </w:r>
+    </w:p>
+    <w:p>
+      <w:pPr>
+        <w:pStyle w:val="Prrafodelista"/>
+        <w:ind w:left="360"/>
+        <w:jc w:val="both"/>
+      </w:pPr>
+    </w:p>
+    <w:p>
+      <w:pPr>
+        <w:pStyle w:val="Prrafodelista"/>
         <w:ind w:left="360"/>
       </w:pPr>
     </w:p>
@@ -7205,9 +7225,9 @@
     <w:p/>
     <w:p>
       <w:pPr>
-        <w:pStyle w:val="Heading2"/>
-      </w:pPr>
-      <w:bookmarkStart w:id="23" w:name="_Toc328401253"/>
+        <w:pStyle w:val="Ttulo2"/>
+      </w:pPr>
+      <w:bookmarkStart w:id="24" w:name="_Toc328401253"/>
       <w:r>
         <w:t>Alc</w:t>
       </w:r>
@@ -7217,12 +7237,12 @@
       <w:r>
         <w:t>e del Proyecto</w:t>
       </w:r>
-      <w:bookmarkEnd w:id="23"/>
+      <w:bookmarkEnd w:id="24"/>
     </w:p>
     <w:p/>
     <w:p>
       <w:pPr>
-        <w:pStyle w:val="ListParagraph"/>
+        <w:pStyle w:val="Prrafodelista"/>
         <w:numPr>
           <w:ilvl w:val="0"/>
           <w:numId w:val="14"/>
@@ -7233,15 +7253,7 @@
         <w:t xml:space="preserve">A raíz del problema </w:t>
       </w:r>
       <w:r>
-        <w:t xml:space="preserve">de </w:t>
-      </w:r>
-      <w:proofErr w:type="spellStart"/>
-      <w:r>
-        <w:t>Rapicoop</w:t>
-      </w:r>
-      <w:proofErr w:type="spellEnd"/>
-      <w:r>
-        <w:t xml:space="preserve">, </w:t>
+        <w:t xml:space="preserve">de Rapicoop, </w:t>
       </w:r>
       <w:r>
         <w:t xml:space="preserve">este proyecto se centra en la búsqueda de un sistema que permita la distribución de alimentos de manera más </w:t>
@@ -7255,31 +7267,82 @@
     </w:p>
     <w:p>
       <w:pPr>
-        <w:pStyle w:val="ListParagraph"/>
+        <w:pStyle w:val="Prrafodelista"/>
+        <w:numPr>
+          <w:ilvl w:val="0"/>
+          <w:numId w:val="14"/>
+        </w:numPr>
         <w:jc w:val="both"/>
       </w:pPr>
-    </w:p>
-    <w:p>
-      <w:pPr>
+      <w:r>
+        <w:t>Con respecto a funcionalidades, e</w:t>
+      </w:r>
+      <w:r>
+        <w:t>l sistema permit</w:t>
+      </w:r>
+      <w:r>
+        <w:t>irá</w:t>
+      </w:r>
+      <w:r>
+        <w:t xml:space="preserve"> al usuario final </w:t>
+      </w:r>
+      <w:r>
+        <w:t>registrarse, realizar pedidos</w:t>
+      </w:r>
+      <w:r>
+        <w:t xml:space="preserve"> a </w:t>
+      </w:r>
+      <w:r>
+        <w:t>domicilio. A su vez permitirá a los vendedores recibir pe</w:t>
+      </w:r>
+      <w:r>
+        <w:t>didos, agregar nuevos productos y</w:t>
+      </w:r>
+      <w:r>
+        <w:t xml:space="preserve"> </w:t>
+      </w:r>
+      <w:r>
+        <w:t>gestionar los ingrediente</w:t>
+      </w:r>
+      <w:r>
+        <w:t>s a utilizar</w:t>
+      </w:r>
+      <w:r>
+        <w:t>.</w:t>
+      </w:r>
+    </w:p>
+    <w:p>
+      <w:pPr>
+        <w:pStyle w:val="Prrafodelista"/>
+        <w:numPr>
+          <w:ilvl w:val="0"/>
+          <w:numId w:val="14"/>
+        </w:numPr>
         <w:jc w:val="both"/>
       </w:pPr>
+      <w:r>
+        <w:t xml:space="preserve">Contar con diferentes módulos en el sistema para asignar permisos a usuarios ya sean finales, administradores o domiciliarios, de tal manera que se establezcan limites para cada actor incrementando así la seguridad de la plataforma. </w:t>
+      </w:r>
+      <w:r>
+        <w:t>Por otro lado, al tener diferentes módulos del sistema, se facilita la modificabilidad de este.</w:t>
+      </w:r>
     </w:p>
     <w:p/>
     <w:p/>
     <w:p>
       <w:pPr>
-        <w:pStyle w:val="Heading2"/>
-      </w:pPr>
-      <w:bookmarkStart w:id="24" w:name="_Toc328401254"/>
+        <w:pStyle w:val="Ttulo2"/>
+      </w:pPr>
+      <w:bookmarkStart w:id="25" w:name="_Toc328401254"/>
       <w:r>
         <w:t>Metas del Proyecto</w:t>
       </w:r>
-      <w:bookmarkEnd w:id="24"/>
+      <w:bookmarkEnd w:id="25"/>
     </w:p>
     <w:p/>
     <w:p>
       <w:pPr>
-        <w:pStyle w:val="ListParagraph"/>
+        <w:pStyle w:val="Prrafodelista"/>
         <w:numPr>
           <w:ilvl w:val="0"/>
           <w:numId w:val="5"/>
@@ -7330,17 +7393,17 @@
     </w:p>
     <w:p>
       <w:pPr>
-        <w:pStyle w:val="Heading2"/>
-      </w:pPr>
-      <w:bookmarkStart w:id="25" w:name="_Toc328401255"/>
+        <w:pStyle w:val="Ttulo2"/>
+      </w:pPr>
+      <w:bookmarkStart w:id="26" w:name="_Toc328401255"/>
       <w:r>
         <w:t>Restricciones y suposiciones</w:t>
       </w:r>
-      <w:bookmarkEnd w:id="25"/>
-    </w:p>
-    <w:p>
-      <w:pPr>
-        <w:pStyle w:val="ListParagraph"/>
+      <w:bookmarkEnd w:id="26"/>
+    </w:p>
+    <w:p>
+      <w:pPr>
+        <w:pStyle w:val="Prrafodelista"/>
         <w:numPr>
           <w:ilvl w:val="0"/>
           <w:numId w:val="5"/>
@@ -7364,7 +7427,7 @@
     </w:p>
     <w:p>
       <w:pPr>
-        <w:pStyle w:val="Heading2"/>
+        <w:pStyle w:val="Ttulo2"/>
         <w:numPr>
           <w:ilvl w:val="0"/>
           <w:numId w:val="0"/>
@@ -7378,13 +7441,13 @@
     <w:p/>
     <w:p>
       <w:pPr>
-        <w:pStyle w:val="Heading1"/>
-      </w:pPr>
-      <w:bookmarkStart w:id="26" w:name="_Toc328401256"/>
+        <w:pStyle w:val="Ttulo1"/>
+      </w:pPr>
+      <w:bookmarkStart w:id="27" w:name="_Toc328401256"/>
       <w:r>
         <w:t>Firma del acta</w:t>
       </w:r>
-      <w:bookmarkEnd w:id="26"/>
+      <w:bookmarkEnd w:id="27"/>
     </w:p>
     <w:p>
       <w:pPr>
@@ -7964,15 +8027,6 @@
           <w:lang w:val="es-ES_tradnl"/>
         </w:rPr>
         <w:tab/>
-      </w:r>
-      <w:bookmarkStart w:id="27" w:name="_GoBack"/>
-      <w:bookmarkEnd w:id="27"/>
-      <w:r>
-        <w:rPr>
-          <w:rFonts w:cs="Arial"/>
-          <w:snapToGrid w:val="0"/>
-          <w:lang w:val="es-ES_tradnl"/>
-        </w:rPr>
         <w:t>Líder de Arquitectura</w:t>
       </w:r>
     </w:p>
@@ -8010,7 +8064,7 @@
 <w:ftr xmlns:wpc="http://schemas.microsoft.com/office/word/2010/wordprocessingCanvas" xmlns:cx="http://schemas.microsoft.com/office/drawing/2014/chartex" xmlns:cx1="http://schemas.microsoft.com/office/drawing/2015/9/8/chartex" xmlns:cx2="http://schemas.microsoft.com/office/drawing/2015/10/21/chartex" xmlns:cx3="http://schemas.microsoft.com/office/drawing/2016/5/9/chartex" xmlns:cx4="http://schemas.microsoft.com/office/drawing/2016/5/10/chartex" xmlns:cx5="http://schemas.microsoft.com/office/drawing/2016/5/11/chartex" xmlns:cx6="http://schemas.microsoft.com/office/drawing/2016/5/12/chartex" xmlns:cx7="http://schemas.microsoft.com/office/drawing/2016/5/13/chartex" xmlns:cx8="http://schemas.microsoft.com/office/drawing/2016/5/14/chartex" xmlns:mc="http://schemas.openxmlformats.org/markup-compatibility/2006" xmlns:aink="http://schemas.microsoft.com/office/drawing/2016/ink" xmlns:am3d="http://schemas.microsoft.com/office/drawing/2017/model3d" xmlns:o="urn:schemas-microsoft-com:office:office" xmlns:r="http://schemas.openxmlformats.org/officeDocument/2006/relationships" xmlns:m="http://schemas.openxmlformats.org/officeDocument/2006/math" xmlns:v="urn:schemas-microsoft-com:vml" xmlns:wp14="http://schemas.microsoft.com/office/word/2010/wordprocessingDrawing" xmlns:wp="http://schemas.openxmlformats.org/drawingml/2006/wordprocessingDrawing" xmlns:w10="urn:schemas-microsoft-com:office:word" xmlns:w="http://schemas.openxmlformats.org/wordprocessingml/2006/main" xmlns:w14="http://schemas.microsoft.com/office/word/2010/wordml" xmlns:w15="http://schemas.microsoft.com/office/word/2012/wordml" xmlns:w16cid="http://schemas.microsoft.com/office/word/2016/wordml/cid" xmlns:w16se="http://schemas.microsoft.com/office/word/2015/wordml/symex" xmlns:wpg="http://schemas.microsoft.com/office/word/2010/wordprocessingGroup" xmlns:wpi="http://schemas.microsoft.com/office/word/2010/wordprocessingInk" xmlns:wne="http://schemas.microsoft.com/office/word/2006/wordml" xmlns:wps="http://schemas.microsoft.com/office/word/2010/wordprocessingShape" mc:Ignorable="w14 w15 w16se w16cid wp14">
   <w:p>
     <w:pPr>
-      <w:pStyle w:val="Footer"/>
+      <w:pStyle w:val="Piedepgina"/>
       <w:pBdr>
         <w:top w:val="single" w:sz="4" w:space="1" w:color="auto"/>
       </w:pBdr>
@@ -8026,69 +8080,69 @@
     </w:r>
     <w:r>
       <w:rPr>
-        <w:rStyle w:val="PageNumber"/>
+        <w:rStyle w:val="Nmerodepgina"/>
       </w:rPr>
       <w:fldChar w:fldCharType="begin"/>
     </w:r>
     <w:r>
       <w:rPr>
-        <w:rStyle w:val="PageNumber"/>
+        <w:rStyle w:val="Nmerodepgina"/>
       </w:rPr>
       <w:instrText xml:space="preserve"> PAGE </w:instrText>
     </w:r>
     <w:r>
       <w:rPr>
-        <w:rStyle w:val="PageNumber"/>
+        <w:rStyle w:val="Nmerodepgina"/>
       </w:rPr>
       <w:fldChar w:fldCharType="separate"/>
     </w:r>
     <w:r>
       <w:rPr>
-        <w:rStyle w:val="PageNumber"/>
+        <w:rStyle w:val="Nmerodepgina"/>
         <w:noProof/>
       </w:rPr>
-      <w:t>9</w:t>
+      <w:t>8</w:t>
     </w:r>
     <w:r>
       <w:rPr>
-        <w:rStyle w:val="PageNumber"/>
+        <w:rStyle w:val="Nmerodepgina"/>
       </w:rPr>
       <w:fldChar w:fldCharType="end"/>
     </w:r>
     <w:r>
       <w:rPr>
-        <w:rStyle w:val="PageNumber"/>
+        <w:rStyle w:val="Nmerodepgina"/>
       </w:rPr>
       <w:t>/</w:t>
     </w:r>
     <w:r>
       <w:rPr>
-        <w:rStyle w:val="PageNumber"/>
+        <w:rStyle w:val="Nmerodepgina"/>
       </w:rPr>
       <w:fldChar w:fldCharType="begin"/>
     </w:r>
     <w:r>
       <w:rPr>
-        <w:rStyle w:val="PageNumber"/>
+        <w:rStyle w:val="Nmerodepgina"/>
       </w:rPr>
       <w:instrText xml:space="preserve"> NUMPAGES </w:instrText>
     </w:r>
     <w:r>
       <w:rPr>
-        <w:rStyle w:val="PageNumber"/>
+        <w:rStyle w:val="Nmerodepgina"/>
       </w:rPr>
       <w:fldChar w:fldCharType="separate"/>
     </w:r>
     <w:r>
       <w:rPr>
-        <w:rStyle w:val="PageNumber"/>
+        <w:rStyle w:val="Nmerodepgina"/>
         <w:noProof/>
       </w:rPr>
       <w:t>10</w:t>
     </w:r>
     <w:r>
       <w:rPr>
-        <w:rStyle w:val="PageNumber"/>
+        <w:rStyle w:val="Nmerodepgina"/>
       </w:rPr>
       <w:fldChar w:fldCharType="end"/>
     </w:r>
@@ -8148,7 +8202,7 @@
         </w:tcPr>
         <w:p>
           <w:pPr>
-            <w:pStyle w:val="Header"/>
+            <w:pStyle w:val="Encabezado"/>
             <w:jc w:val="center"/>
             <w:rPr>
               <w:i/>
@@ -8218,7 +8272,7 @@
         </w:tcPr>
         <w:p>
           <w:pPr>
-            <w:pStyle w:val="Header"/>
+            <w:pStyle w:val="Encabezado"/>
             <w:jc w:val="center"/>
             <w:rPr>
               <w:b/>
@@ -8243,7 +8297,7 @@
         </w:tcPr>
         <w:p>
           <w:pPr>
-            <w:pStyle w:val="Header"/>
+            <w:pStyle w:val="Encabezado"/>
             <w:jc w:val="center"/>
             <w:rPr>
               <w:b/>
@@ -8253,6 +8307,7 @@
             <w:rPr>
               <w:b/>
               <w:noProof/>
+              <w:lang w:eastAsia="es-CO"/>
             </w:rPr>
             <w:drawing>
               <wp:inline distT="0" distB="0" distL="0" distR="0">
@@ -8312,7 +8367,7 @@
         </w:tcPr>
         <w:p>
           <w:pPr>
-            <w:pStyle w:val="Header"/>
+            <w:pStyle w:val="Encabezado"/>
             <w:jc w:val="center"/>
             <w:rPr>
               <w:b/>
@@ -8335,7 +8390,7 @@
         </w:tcPr>
         <w:p>
           <w:pPr>
-            <w:pStyle w:val="Header"/>
+            <w:pStyle w:val="Encabezado"/>
             <w:rPr>
               <w:b/>
             </w:rPr>
@@ -8346,14 +8401,12 @@
             </w:rPr>
             <w:t xml:space="preserve">PROYECTO:  </w:t>
           </w:r>
-          <w:proofErr w:type="spellStart"/>
           <w:r>
             <w:rPr>
               <w:b/>
             </w:rPr>
             <w:t>Rapicoop</w:t>
           </w:r>
-          <w:proofErr w:type="spellEnd"/>
         </w:p>
       </w:tc>
       <w:tc>
@@ -8364,7 +8417,7 @@
         </w:tcPr>
         <w:p>
           <w:pPr>
-            <w:pStyle w:val="Header"/>
+            <w:pStyle w:val="Encabezado"/>
             <w:rPr>
               <w:b/>
             </w:rPr>
@@ -8397,7 +8450,7 @@
         </w:tcPr>
         <w:p>
           <w:pPr>
-            <w:pStyle w:val="Header"/>
+            <w:pStyle w:val="Encabezado"/>
             <w:jc w:val="center"/>
             <w:rPr>
               <w:b/>
@@ -8413,7 +8466,7 @@
         </w:tcPr>
         <w:p>
           <w:pPr>
-            <w:pStyle w:val="Header"/>
+            <w:pStyle w:val="Encabezado"/>
             <w:jc w:val="center"/>
             <w:rPr>
               <w:b/>
@@ -8428,7 +8481,7 @@
         </w:tcPr>
         <w:p>
           <w:pPr>
-            <w:pStyle w:val="Header"/>
+            <w:pStyle w:val="Encabezado"/>
             <w:rPr>
               <w:b/>
             </w:rPr>
@@ -8448,7 +8501,7 @@
         </w:tcPr>
         <w:p>
           <w:pPr>
-            <w:pStyle w:val="Header"/>
+            <w:pStyle w:val="Encabezado"/>
             <w:rPr>
               <w:b/>
             </w:rPr>
@@ -8465,7 +8518,7 @@
   </w:tbl>
   <w:p>
     <w:pPr>
-      <w:pStyle w:val="Header"/>
+      <w:pStyle w:val="Encabezado"/>
     </w:pPr>
   </w:p>
 </w:hdr>
@@ -9518,7 +9571,7 @@
     <w:lvl w:ilvl="0">
       <w:start w:val="1"/>
       <w:numFmt w:val="decimal"/>
-      <w:pStyle w:val="Heading1"/>
+      <w:pStyle w:val="Ttulo1"/>
       <w:lvlText w:val="%1"/>
       <w:lvlJc w:val="left"/>
       <w:pPr>
@@ -9531,7 +9584,7 @@
     <w:lvl w:ilvl="1">
       <w:start w:val="1"/>
       <w:numFmt w:val="decimal"/>
-      <w:pStyle w:val="Heading2"/>
+      <w:pStyle w:val="Ttulo2"/>
       <w:lvlText w:val="%1.%2"/>
       <w:lvlJc w:val="left"/>
       <w:pPr>
@@ -9544,7 +9597,7 @@
     <w:lvl w:ilvl="2">
       <w:start w:val="1"/>
       <w:numFmt w:val="decimal"/>
-      <w:pStyle w:val="Heading3"/>
+      <w:pStyle w:val="Ttulo3"/>
       <w:lvlText w:val="%1.%2.%3"/>
       <w:lvlJc w:val="left"/>
       <w:pPr>
@@ -9557,7 +9610,7 @@
     <w:lvl w:ilvl="3">
       <w:start w:val="1"/>
       <w:numFmt w:val="decimal"/>
-      <w:pStyle w:val="Heading4"/>
+      <w:pStyle w:val="Ttulo4"/>
       <w:lvlText w:val="%1.%2.%3.%4"/>
       <w:lvlJc w:val="left"/>
       <w:pPr>
@@ -9570,7 +9623,7 @@
     <w:lvl w:ilvl="4">
       <w:start w:val="1"/>
       <w:numFmt w:val="decimal"/>
-      <w:pStyle w:val="Heading5"/>
+      <w:pStyle w:val="Ttulo5"/>
       <w:lvlText w:val="%1.%2.%3.%4.%5"/>
       <w:lvlJc w:val="left"/>
       <w:pPr>
@@ -9583,7 +9636,7 @@
     <w:lvl w:ilvl="5">
       <w:start w:val="1"/>
       <w:numFmt w:val="decimal"/>
-      <w:pStyle w:val="Heading6"/>
+      <w:pStyle w:val="Ttulo6"/>
       <w:lvlText w:val="%1.%2.%3.%4.%5.%6"/>
       <w:lvlJc w:val="left"/>
       <w:pPr>
@@ -9596,7 +9649,7 @@
     <w:lvl w:ilvl="6">
       <w:start w:val="1"/>
       <w:numFmt w:val="decimal"/>
-      <w:pStyle w:val="Heading7"/>
+      <w:pStyle w:val="Ttulo7"/>
       <w:lvlText w:val="%1.%2.%3.%4.%5.%6.%7"/>
       <w:lvlJc w:val="left"/>
       <w:pPr>
@@ -9609,7 +9662,7 @@
     <w:lvl w:ilvl="7">
       <w:start w:val="1"/>
       <w:numFmt w:val="decimal"/>
-      <w:pStyle w:val="Heading8"/>
+      <w:pStyle w:val="Ttulo8"/>
       <w:lvlText w:val="%1.%2.%3.%4.%5.%6.%7.%8"/>
       <w:lvlJc w:val="left"/>
       <w:pPr>
@@ -9622,7 +9675,7 @@
     <w:lvl w:ilvl="8">
       <w:start w:val="1"/>
       <w:numFmt w:val="decimal"/>
-      <w:pStyle w:val="Heading9"/>
+      <w:pStyle w:val="Ttulo9"/>
       <w:lvlText w:val="%1.%2.%3.%4.%5.%6.%7.%8.%9"/>
       <w:lvlJc w:val="left"/>
       <w:pPr>
@@ -10611,7 +10664,6 @@
     <w:lsdException w:name="HTML Sample" w:semiHidden="1" w:unhideWhenUsed="1"/>
     <w:lsdException w:name="HTML Typewriter" w:semiHidden="1" w:unhideWhenUsed="1"/>
     <w:lsdException w:name="HTML Variable" w:semiHidden="1" w:unhideWhenUsed="1"/>
-    <w:lsdException w:name="Normal Table" w:semiHidden="1" w:unhideWhenUsed="1"/>
     <w:lsdException w:name="annotation subject" w:semiHidden="1" w:unhideWhenUsed="1"/>
     <w:lsdException w:name="No List" w:semiHidden="1" w:unhideWhenUsed="1"/>
     <w:lsdException w:name="Outline List 1" w:semiHidden="1" w:unhideWhenUsed="1"/>
@@ -10655,10 +10707,8 @@
     <w:lsdException w:name="Table Elegant" w:semiHidden="1" w:unhideWhenUsed="1"/>
     <w:lsdException w:name="Table Professional" w:semiHidden="1" w:unhideWhenUsed="1"/>
     <w:lsdException w:name="Table Subtle 1" w:semiHidden="1" w:unhideWhenUsed="1"/>
-    <w:lsdException w:name="Table Subtle 2" w:semiHidden="1" w:unhideWhenUsed="1"/>
     <w:lsdException w:name="Table Web 1" w:semiHidden="1" w:unhideWhenUsed="1"/>
     <w:lsdException w:name="Table Web 2" w:semiHidden="1" w:unhideWhenUsed="1"/>
-    <w:lsdException w:name="Table Web 3" w:semiHidden="1" w:unhideWhenUsed="1"/>
     <w:lsdException w:name="Balloon Text" w:semiHidden="1" w:unhideWhenUsed="1"/>
     <w:lsdException w:name="Table Grid" w:uiPriority="59"/>
     <w:lsdException w:name="Table Theme" w:semiHidden="1" w:unhideWhenUsed="1"/>
@@ -10890,7 +10940,7 @@
       <w:lang w:val="es-CO" w:eastAsia="en-US"/>
     </w:rPr>
   </w:style>
-  <w:style w:type="paragraph" w:styleId="Heading1">
+  <w:style w:type="paragraph" w:styleId="Ttulo1">
     <w:name w:val="heading 1"/>
     <w:basedOn w:val="Normal"/>
     <w:next w:val="Normal"/>
@@ -10909,7 +10959,7 @@
       <w:sz w:val="28"/>
     </w:rPr>
   </w:style>
-  <w:style w:type="paragraph" w:styleId="Heading2">
+  <w:style w:type="paragraph" w:styleId="Ttulo2">
     <w:name w:val="heading 2"/>
     <w:basedOn w:val="Normal"/>
     <w:next w:val="Normal"/>
@@ -10929,7 +10979,7 @@
       <w:sz w:val="24"/>
     </w:rPr>
   </w:style>
-  <w:style w:type="paragraph" w:styleId="Heading3">
+  <w:style w:type="paragraph" w:styleId="Ttulo3">
     <w:name w:val="heading 3"/>
     <w:basedOn w:val="Normal"/>
     <w:next w:val="Normal"/>
@@ -10947,7 +10997,7 @@
       <w:sz w:val="24"/>
     </w:rPr>
   </w:style>
-  <w:style w:type="paragraph" w:styleId="Heading4">
+  <w:style w:type="paragraph" w:styleId="Ttulo4">
     <w:name w:val="heading 4"/>
     <w:basedOn w:val="Normal"/>
     <w:next w:val="Normal"/>
@@ -10966,7 +11016,7 @@
       <w:sz w:val="24"/>
     </w:rPr>
   </w:style>
-  <w:style w:type="paragraph" w:styleId="Heading5">
+  <w:style w:type="paragraph" w:styleId="Ttulo5">
     <w:name w:val="heading 5"/>
     <w:basedOn w:val="Normal"/>
     <w:next w:val="Normal"/>
@@ -10983,7 +11033,7 @@
       <w:sz w:val="22"/>
     </w:rPr>
   </w:style>
-  <w:style w:type="paragraph" w:styleId="Heading6">
+  <w:style w:type="paragraph" w:styleId="Ttulo6">
     <w:name w:val="heading 6"/>
     <w:basedOn w:val="Normal"/>
     <w:next w:val="Normal"/>
@@ -11001,7 +11051,7 @@
       <w:sz w:val="22"/>
     </w:rPr>
   </w:style>
-  <w:style w:type="paragraph" w:styleId="Heading7">
+  <w:style w:type="paragraph" w:styleId="Ttulo7">
     <w:name w:val="heading 7"/>
     <w:basedOn w:val="Normal"/>
     <w:next w:val="Normal"/>
@@ -11015,7 +11065,7 @@
       <w:outlineLvl w:val="6"/>
     </w:pPr>
   </w:style>
-  <w:style w:type="paragraph" w:styleId="Heading8">
+  <w:style w:type="paragraph" w:styleId="Ttulo8">
     <w:name w:val="heading 8"/>
     <w:basedOn w:val="Normal"/>
     <w:next w:val="Normal"/>
@@ -11032,7 +11082,7 @@
       <w:i/>
     </w:rPr>
   </w:style>
-  <w:style w:type="paragraph" w:styleId="Heading9">
+  <w:style w:type="paragraph" w:styleId="Ttulo9">
     <w:name w:val="heading 9"/>
     <w:basedOn w:val="Normal"/>
     <w:next w:val="Normal"/>
@@ -11051,13 +11101,13 @@
       <w:sz w:val="18"/>
     </w:rPr>
   </w:style>
-  <w:style w:type="character" w:default="1" w:styleId="DefaultParagraphFont">
+  <w:style w:type="character" w:default="1" w:styleId="Fuentedeprrafopredeter">
     <w:name w:val="Default Paragraph Font"/>
     <w:uiPriority w:val="1"/>
     <w:semiHidden/>
     <w:unhideWhenUsed/>
   </w:style>
-  <w:style w:type="table" w:default="1" w:styleId="TableNormal">
+  <w:style w:type="table" w:default="1" w:styleId="Tablanormal">
     <w:name w:val="Normal Table"/>
     <w:uiPriority w:val="99"/>
     <w:semiHidden/>
@@ -11072,23 +11122,23 @@
       </w:tblCellMar>
     </w:tblPr>
   </w:style>
-  <w:style w:type="numbering" w:default="1" w:styleId="NoList">
+  <w:style w:type="numbering" w:default="1" w:styleId="Sinlista">
     <w:name w:val="No List"/>
     <w:uiPriority w:val="99"/>
     <w:semiHidden/>
     <w:unhideWhenUsed/>
   </w:style>
-  <w:style w:type="paragraph" w:styleId="BodyText">
+  <w:style w:type="paragraph" w:styleId="Textoindependiente">
     <w:name w:val="Body Text"/>
     <w:basedOn w:val="Normal"/>
     <w:rPr>
       <w:i/>
     </w:rPr>
   </w:style>
-  <w:style w:type="paragraph" w:styleId="Title">
+  <w:style w:type="paragraph" w:styleId="Ttulo">
     <w:name w:val="Title"/>
     <w:basedOn w:val="Normal"/>
-    <w:next w:val="Subtitle"/>
+    <w:next w:val="Subttulo"/>
     <w:qFormat/>
     <w:pPr>
       <w:keepNext/>
@@ -11105,7 +11155,7 @@
       <w:sz w:val="32"/>
     </w:rPr>
   </w:style>
-  <w:style w:type="paragraph" w:styleId="Subtitle">
+  <w:style w:type="paragraph" w:styleId="Subttulo">
     <w:name w:val="Subtitle"/>
     <w:basedOn w:val="Normal"/>
     <w:qFormat/>
@@ -11118,7 +11168,7 @@
       <w:sz w:val="24"/>
     </w:rPr>
   </w:style>
-  <w:style w:type="paragraph" w:styleId="Header">
+  <w:style w:type="paragraph" w:styleId="Encabezado">
     <w:name w:val="header"/>
     <w:basedOn w:val="Normal"/>
     <w:pPr>
@@ -11128,7 +11178,7 @@
       </w:tabs>
     </w:pPr>
   </w:style>
-  <w:style w:type="paragraph" w:styleId="Footer">
+  <w:style w:type="paragraph" w:styleId="Piedepgina">
     <w:name w:val="footer"/>
     <w:basedOn w:val="Normal"/>
     <w:pPr>
@@ -11138,18 +11188,18 @@
       </w:tabs>
     </w:pPr>
   </w:style>
-  <w:style w:type="character" w:styleId="PageNumber">
+  <w:style w:type="character" w:styleId="Nmerodepgina">
     <w:name w:val="page number"/>
-    <w:basedOn w:val="DefaultParagraphFont"/>
+    <w:basedOn w:val="Fuentedeprrafopredeter"/>
   </w:style>
-  <w:style w:type="paragraph" w:styleId="PlainText">
+  <w:style w:type="paragraph" w:styleId="Textosinformato">
     <w:name w:val="Plain Text"/>
     <w:basedOn w:val="Normal"/>
     <w:rPr>
       <w:rFonts w:ascii="Courier New" w:hAnsi="Courier New"/>
     </w:rPr>
   </w:style>
-  <w:style w:type="paragraph" w:styleId="BodyText2">
+  <w:style w:type="paragraph" w:styleId="Textoindependiente2">
     <w:name w:val="Body Text 2"/>
     <w:basedOn w:val="Normal"/>
     <w:pPr>
@@ -11165,9 +11215,9 @@
       <w:color w:val="0000FF"/>
     </w:rPr>
   </w:style>
-  <w:style w:type="table" w:styleId="TableGrid">
+  <w:style w:type="table" w:styleId="Tablaconcuadrcula">
     <w:name w:val="Table Grid"/>
-    <w:basedOn w:val="TableNormal"/>
+    <w:basedOn w:val="Tablanormal"/>
     <w:rsid w:val="00DA269D"/>
     <w:tblPr>
       <w:tblBorders>
@@ -11190,7 +11240,7 @@
       <w:lang w:val="en-US" w:eastAsia="en-US"/>
     </w:rPr>
   </w:style>
-  <w:style w:type="paragraph" w:styleId="TOC1">
+  <w:style w:type="paragraph" w:styleId="TDC1">
     <w:name w:val="toc 1"/>
     <w:basedOn w:val="Normal"/>
     <w:next w:val="Normal"/>
@@ -11204,16 +11254,16 @@
       </w:tabs>
     </w:pPr>
   </w:style>
-  <w:style w:type="character" w:styleId="Hyperlink">
+  <w:style w:type="character" w:styleId="Hipervnculo">
     <w:name w:val="Hyperlink"/>
-    <w:basedOn w:val="DefaultParagraphFont"/>
+    <w:basedOn w:val="Fuentedeprrafopredeter"/>
     <w:uiPriority w:val="99"/>
     <w:rPr>
       <w:color w:val="0000FF"/>
       <w:u w:val="single"/>
     </w:rPr>
   </w:style>
-  <w:style w:type="paragraph" w:styleId="TOC2">
+  <w:style w:type="paragraph" w:styleId="TDC2">
     <w:name w:val="toc 2"/>
     <w:basedOn w:val="Normal"/>
     <w:next w:val="Normal"/>
@@ -11223,7 +11273,7 @@
       <w:ind w:left="200"/>
     </w:pPr>
   </w:style>
-  <w:style w:type="paragraph" w:styleId="TOC3">
+  <w:style w:type="paragraph" w:styleId="TDC3">
     <w:name w:val="toc 3"/>
     <w:basedOn w:val="Normal"/>
     <w:next w:val="Normal"/>
@@ -11233,9 +11283,9 @@
       <w:ind w:left="400"/>
     </w:pPr>
   </w:style>
-  <w:style w:type="character" w:styleId="CommentReference">
+  <w:style w:type="character" w:styleId="Refdecomentario">
     <w:name w:val="annotation reference"/>
-    <w:basedOn w:val="DefaultParagraphFont"/>
+    <w:basedOn w:val="Fuentedeprrafopredeter"/>
     <w:semiHidden/>
     <w:rsid w:val="007C71FD"/>
     <w:rPr>
@@ -11243,16 +11293,16 @@
       <w:szCs w:val="16"/>
     </w:rPr>
   </w:style>
-  <w:style w:type="paragraph" w:styleId="CommentText">
+  <w:style w:type="paragraph" w:styleId="Textocomentario">
     <w:name w:val="annotation text"/>
     <w:basedOn w:val="Normal"/>
     <w:semiHidden/>
     <w:rsid w:val="007C71FD"/>
   </w:style>
-  <w:style w:type="paragraph" w:styleId="CommentSubject">
+  <w:style w:type="paragraph" w:styleId="Asuntodelcomentario">
     <w:name w:val="annotation subject"/>
-    <w:basedOn w:val="CommentText"/>
-    <w:next w:val="CommentText"/>
+    <w:basedOn w:val="Textocomentario"/>
+    <w:next w:val="Textocomentario"/>
     <w:semiHidden/>
     <w:rsid w:val="007C71FD"/>
     <w:rPr>
@@ -11260,7 +11310,7 @@
       <w:bCs/>
     </w:rPr>
   </w:style>
-  <w:style w:type="paragraph" w:styleId="BalloonText">
+  <w:style w:type="paragraph" w:styleId="Textodeglobo">
     <w:name w:val="Balloon Text"/>
     <w:basedOn w:val="Normal"/>
     <w:semiHidden/>
@@ -11271,9 +11321,9 @@
       <w:szCs w:val="16"/>
     </w:rPr>
   </w:style>
-  <w:style w:type="character" w:styleId="UnresolvedMention">
-    <w:name w:val="Unresolved Mention"/>
-    <w:basedOn w:val="DefaultParagraphFont"/>
+  <w:style w:type="character" w:customStyle="1" w:styleId="Mencinsinresolver1">
+    <w:name w:val="Mención sin resolver1"/>
+    <w:basedOn w:val="Fuentedeprrafopredeter"/>
     <w:uiPriority w:val="99"/>
     <w:semiHidden/>
     <w:unhideWhenUsed/>
@@ -11283,7 +11333,7 @@
       <w:shd w:val="clear" w:color="auto" w:fill="E6E6E6"/>
     </w:rPr>
   </w:style>
-  <w:style w:type="paragraph" w:styleId="ListParagraph">
+  <w:style w:type="paragraph" w:styleId="Prrafodelista">
     <w:name w:val="List Paragraph"/>
     <w:basedOn w:val="Normal"/>
     <w:uiPriority w:val="34"/>

</xml_diff>